<commit_message>
GDD finalised + Interim Report Final
</commit_message>
<xml_diff>
--- a/Interim Report/InterimReport_FINAL_AFlight_77525.docx
+++ b/Interim Report/InterimReport_FINAL_AFlight_77525.docx
@@ -2,6 +2,8 @@
 <file path=word/document.xml><?xml version="1.0" encoding="utf-8"?>
 <w:document xmlns:wpc="http://schemas.microsoft.com/office/word/2010/wordprocessingCanvas" xmlns:mc="http://schemas.openxmlformats.org/markup-compatibility/2006" xmlns:o="urn:schemas-microsoft-com:office:office" xmlns:r="http://schemas.openxmlformats.org/officeDocument/2006/relationships" xmlns:m="http://schemas.openxmlformats.org/officeDocument/2006/math" xmlns:v="urn:schemas-microsoft-com:vml" xmlns:wp14="http://schemas.microsoft.com/office/word/2010/wordprocessingDrawing" xmlns:wp="http://schemas.openxmlformats.org/drawingml/2006/wordprocessingDrawing" xmlns:w10="urn:schemas-microsoft-com:office:word" xmlns:w="http://schemas.openxmlformats.org/wordprocessingml/2006/main" xmlns:w14="http://schemas.microsoft.com/office/word/2010/wordml" xmlns:wpg="http://schemas.microsoft.com/office/word/2010/wordprocessingGroup" xmlns:wpi="http://schemas.microsoft.com/office/word/2010/wordprocessingInk" xmlns:wne="http://schemas.microsoft.com/office/word/2006/wordml" xmlns:wps="http://schemas.microsoft.com/office/word/2010/wordprocessingShape" mc:Ignorable="w14 wp14">
   <w:body>
+    <w:bookmarkStart w:id="0" w:name="_GoBack" w:displacedByCustomXml="next"/>
+    <w:bookmarkEnd w:id="0" w:displacedByCustomXml="next"/>
     <w:sdt>
       <w:sdtPr>
         <w:rPr>
@@ -68,6 +70,7 @@
                 <w:dataBinding w:prefixMappings="xmlns:ns0='http://schemas.openxmlformats.org/package/2006/metadata/core-properties' xmlns:ns1='http://purl.org/dc/elements/1.1/'" w:xpath="/ns0:coreProperties[1]/ns1:title[1]" w:storeItemID="{6C3C8BC8-F283-45AE-878A-BAB7291924A1}"/>
                 <w:text/>
               </w:sdtPr>
+              <w:sdtEndPr/>
               <w:sdtContent>
                 <w:tc>
                   <w:tcPr>
@@ -117,6 +120,7 @@
                 <w:dataBinding w:prefixMappings="xmlns:ns0='http://schemas.openxmlformats.org/package/2006/metadata/core-properties' xmlns:ns1='http://purl.org/dc/elements/1.1/'" w:xpath="/ns0:coreProperties[1]/ns1:subject[1]" w:storeItemID="{6C3C8BC8-F283-45AE-878A-BAB7291924A1}"/>
                 <w:text/>
               </w:sdtPr>
+              <w:sdtEndPr/>
               <w:sdtContent>
                 <w:tc>
                   <w:tcPr>
@@ -184,6 +188,7 @@
                 <w:dataBinding w:prefixMappings="xmlns:ns0='http://schemas.openxmlformats.org/package/2006/metadata/core-properties' xmlns:ns1='http://purl.org/dc/elements/1.1/'" w:xpath="/ns0:coreProperties[1]/ns1:creator[1]" w:storeItemID="{6C3C8BC8-F283-45AE-878A-BAB7291924A1}"/>
                 <w:text/>
               </w:sdtPr>
+              <w:sdtEndPr/>
               <w:sdtContent>
                 <w:tc>
                   <w:tcPr>
@@ -401,6 +406,7 @@
                     <w:id w:val="13195069"/>
                     <w:citation/>
                   </w:sdtPr>
+                  <w:sdtEndPr/>
                   <w:sdtContent>
                     <w:r>
                       <w:fldChar w:fldCharType="begin"/>
@@ -762,7 +768,7 @@
                 <w:noProof/>
                 <w:webHidden/>
               </w:rPr>
-              <w:t>9</w:t>
+              <w:t>8</w:t>
             </w:r>
             <w:r>
               <w:rPr>
@@ -832,7 +838,7 @@
                 <w:noProof/>
                 <w:webHidden/>
               </w:rPr>
-              <w:t>9</w:t>
+              <w:t>8</w:t>
             </w:r>
             <w:r>
               <w:rPr>
@@ -902,7 +908,7 @@
                 <w:noProof/>
                 <w:webHidden/>
               </w:rPr>
-              <w:t>10</w:t>
+              <w:t>9</w:t>
             </w:r>
             <w:r>
               <w:rPr>
@@ -972,7 +978,7 @@
                 <w:noProof/>
                 <w:webHidden/>
               </w:rPr>
-              <w:t>11</w:t>
+              <w:t>10</w:t>
             </w:r>
             <w:r>
               <w:rPr>
@@ -1042,7 +1048,7 @@
                 <w:noProof/>
                 <w:webHidden/>
               </w:rPr>
-              <w:t>12</w:t>
+              <w:t>11</w:t>
             </w:r>
             <w:r>
               <w:rPr>
@@ -1112,7 +1118,7 @@
                 <w:noProof/>
                 <w:webHidden/>
               </w:rPr>
-              <w:t>13</w:t>
+              <w:t>12</w:t>
             </w:r>
             <w:r>
               <w:rPr>
@@ -1182,7 +1188,7 @@
                 <w:noProof/>
                 <w:webHidden/>
               </w:rPr>
-              <w:t>13</w:t>
+              <w:t>12</w:t>
             </w:r>
             <w:r>
               <w:rPr>
@@ -1252,7 +1258,7 @@
                 <w:noProof/>
                 <w:webHidden/>
               </w:rPr>
-              <w:t>13</w:t>
+              <w:t>12</w:t>
             </w:r>
             <w:r>
               <w:rPr>
@@ -1322,7 +1328,7 @@
                 <w:noProof/>
                 <w:webHidden/>
               </w:rPr>
-              <w:t>14</w:t>
+              <w:t>13</w:t>
             </w:r>
             <w:r>
               <w:rPr>
@@ -1392,7 +1398,7 @@
                 <w:noProof/>
                 <w:webHidden/>
               </w:rPr>
-              <w:t>16</w:t>
+              <w:t>15</w:t>
             </w:r>
             <w:r>
               <w:rPr>
@@ -1462,7 +1468,7 @@
                 <w:noProof/>
                 <w:webHidden/>
               </w:rPr>
-              <w:t>16</w:t>
+              <w:t>15</w:t>
             </w:r>
             <w:r>
               <w:rPr>
@@ -1532,7 +1538,7 @@
                 <w:noProof/>
                 <w:webHidden/>
               </w:rPr>
-              <w:t>19</w:t>
+              <w:t>18</w:t>
             </w:r>
             <w:r>
               <w:rPr>
@@ -1602,7 +1608,7 @@
                 <w:noProof/>
                 <w:webHidden/>
               </w:rPr>
-              <w:t>20</w:t>
+              <w:t>19</w:t>
             </w:r>
             <w:r>
               <w:rPr>
@@ -1672,7 +1678,7 @@
                 <w:noProof/>
                 <w:webHidden/>
               </w:rPr>
-              <w:t>21</w:t>
+              <w:t>20</w:t>
             </w:r>
             <w:r>
               <w:rPr>
@@ -1742,7 +1748,7 @@
                 <w:noProof/>
                 <w:webHidden/>
               </w:rPr>
-              <w:t>22</w:t>
+              <w:t>21</w:t>
             </w:r>
             <w:r>
               <w:rPr>
@@ -1812,7 +1818,7 @@
                 <w:noProof/>
                 <w:webHidden/>
               </w:rPr>
-              <w:t>23</w:t>
+              <w:t>22</w:t>
             </w:r>
             <w:r>
               <w:rPr>
@@ -1882,7 +1888,7 @@
                 <w:noProof/>
                 <w:webHidden/>
               </w:rPr>
-              <w:t>26</w:t>
+              <w:t>25</w:t>
             </w:r>
             <w:r>
               <w:rPr>
@@ -1952,7 +1958,7 @@
                 <w:noProof/>
                 <w:webHidden/>
               </w:rPr>
-              <w:t>26</w:t>
+              <w:t>25</w:t>
             </w:r>
             <w:r>
               <w:rPr>
@@ -2022,7 +2028,7 @@
                 <w:noProof/>
                 <w:webHidden/>
               </w:rPr>
-              <w:t>28</w:t>
+              <w:t>27</w:t>
             </w:r>
             <w:r>
               <w:rPr>
@@ -2092,7 +2098,7 @@
                 <w:noProof/>
                 <w:webHidden/>
               </w:rPr>
-              <w:t>32</w:t>
+              <w:t>31</w:t>
             </w:r>
             <w:r>
               <w:rPr>
@@ -2162,7 +2168,7 @@
                 <w:noProof/>
                 <w:webHidden/>
               </w:rPr>
-              <w:t>32</w:t>
+              <w:t>31</w:t>
             </w:r>
             <w:r>
               <w:rPr>
@@ -2232,7 +2238,7 @@
                 <w:noProof/>
                 <w:webHidden/>
               </w:rPr>
-              <w:t>33</w:t>
+              <w:t>32</w:t>
             </w:r>
             <w:r>
               <w:rPr>
@@ -2407,7 +2413,7 @@
             <w:noProof/>
             <w:webHidden/>
           </w:rPr>
-          <w:t>6</w:t>
+          <w:t>5</w:t>
         </w:r>
         <w:r>
           <w:rPr>
@@ -2477,7 +2483,7 @@
             <w:noProof/>
             <w:webHidden/>
           </w:rPr>
-          <w:t>7</w:t>
+          <w:t>6</w:t>
         </w:r>
         <w:r>
           <w:rPr>
@@ -2547,7 +2553,7 @@
             <w:noProof/>
             <w:webHidden/>
           </w:rPr>
-          <w:t>8</w:t>
+          <w:t>7</w:t>
         </w:r>
         <w:r>
           <w:rPr>
@@ -2617,7 +2623,7 @@
             <w:noProof/>
             <w:webHidden/>
           </w:rPr>
-          <w:t>16</w:t>
+          <w:t>15</w:t>
         </w:r>
         <w:r>
           <w:rPr>
@@ -2687,7 +2693,7 @@
             <w:noProof/>
             <w:webHidden/>
           </w:rPr>
-          <w:t>16</w:t>
+          <w:t>15</w:t>
         </w:r>
         <w:r>
           <w:rPr>
@@ -2757,7 +2763,7 @@
             <w:noProof/>
             <w:webHidden/>
           </w:rPr>
-          <w:t>17</w:t>
+          <w:t>16</w:t>
         </w:r>
         <w:r>
           <w:rPr>
@@ -2827,7 +2833,7 @@
             <w:noProof/>
             <w:webHidden/>
           </w:rPr>
-          <w:t>17</w:t>
+          <w:t>16</w:t>
         </w:r>
         <w:r>
           <w:rPr>
@@ -2897,7 +2903,7 @@
             <w:noProof/>
             <w:webHidden/>
           </w:rPr>
-          <w:t>18</w:t>
+          <w:t>17</w:t>
         </w:r>
         <w:r>
           <w:rPr>
@@ -2967,7 +2973,7 @@
             <w:noProof/>
             <w:webHidden/>
           </w:rPr>
-          <w:t>19</w:t>
+          <w:t>18</w:t>
         </w:r>
         <w:r>
           <w:rPr>
@@ -3037,7 +3043,7 @@
             <w:noProof/>
             <w:webHidden/>
           </w:rPr>
-          <w:t>20</w:t>
+          <w:t>19</w:t>
         </w:r>
         <w:r>
           <w:rPr>
@@ -3107,7 +3113,7 @@
             <w:noProof/>
             <w:webHidden/>
           </w:rPr>
-          <w:t>22</w:t>
+          <w:t>21</w:t>
         </w:r>
         <w:r>
           <w:rPr>
@@ -3177,7 +3183,7 @@
             <w:noProof/>
             <w:webHidden/>
           </w:rPr>
-          <w:t>25</w:t>
+          <w:t>24</w:t>
         </w:r>
         <w:r>
           <w:rPr>
@@ -3200,7 +3206,7 @@
       <w:pPr>
         <w:pStyle w:val="Heading1"/>
       </w:pPr>
-      <w:bookmarkStart w:id="0" w:name="_Toc370826038"/>
+      <w:bookmarkStart w:id="1" w:name="_Toc370826038"/>
       <w:r>
         <w:lastRenderedPageBreak/>
         <w:t>1</w:t>
@@ -3217,7 +3223,7 @@
       <w:r>
         <w:t>Introduction</w:t>
       </w:r>
-      <w:bookmarkEnd w:id="0"/>
+      <w:bookmarkEnd w:id="1"/>
     </w:p>
     <w:p>
       <w:r>
@@ -3261,6 +3267,7 @@
           <w:id w:val="477116572"/>
           <w:citation/>
         </w:sdtPr>
+        <w:sdtEndPr/>
         <w:sdtContent>
           <w:r>
             <w:fldChar w:fldCharType="begin"/>
@@ -3335,6 +3342,7 @@
           <w:id w:val="-219367273"/>
           <w:citation/>
         </w:sdtPr>
+        <w:sdtEndPr/>
         <w:sdtContent>
           <w:r>
             <w:fldChar w:fldCharType="begin"/>
@@ -3551,7 +3559,7 @@
       <w:pPr>
         <w:pStyle w:val="Heading2"/>
       </w:pPr>
-      <w:bookmarkStart w:id="1" w:name="_Toc370826039"/>
+      <w:bookmarkStart w:id="2" w:name="_Toc370826039"/>
       <w:r>
         <w:lastRenderedPageBreak/>
         <w:t>1</w:t>
@@ -3565,7 +3573,7 @@
       <w:r>
         <w:t>Genre and Gameplay Description</w:t>
       </w:r>
-      <w:bookmarkEnd w:id="1"/>
+      <w:bookmarkEnd w:id="2"/>
     </w:p>
     <w:p>
       <w:r>
@@ -3701,6 +3709,7 @@
           <w:id w:val="459925041"/>
           <w:citation/>
         </w:sdtPr>
+        <w:sdtEndPr/>
         <w:sdtContent>
           <w:r>
             <w:fldChar w:fldCharType="begin"/>
@@ -3833,6 +3842,7 @@
           <w:id w:val="-1076812914"/>
           <w:citation/>
         </w:sdtPr>
+        <w:sdtEndPr/>
         <w:sdtContent>
           <w:r>
             <w:fldChar w:fldCharType="begin"/>
@@ -3894,6 +3904,7 @@
           <w:id w:val="1133143581"/>
           <w:citation/>
         </w:sdtPr>
+        <w:sdtEndPr/>
         <w:sdtContent>
           <w:r>
             <w:fldChar w:fldCharType="begin"/>
@@ -3961,6 +3972,7 @@
           <w:id w:val="1080020318"/>
           <w:citation/>
         </w:sdtPr>
+        <w:sdtEndPr/>
         <w:sdtContent>
           <w:r>
             <w:fldChar w:fldCharType="begin"/>
@@ -4016,6 +4028,7 @@
           <w:id w:val="-282732431"/>
           <w:citation/>
         </w:sdtPr>
+        <w:sdtEndPr/>
         <w:sdtContent>
           <w:r>
             <w:fldChar w:fldCharType="begin"/>
@@ -4063,6 +4076,7 @@
           <w:id w:val="-1246109501"/>
           <w:citation/>
         </w:sdtPr>
+        <w:sdtEndPr/>
         <w:sdtContent>
           <w:r>
             <w:fldChar w:fldCharType="begin"/>
@@ -4115,6 +4129,7 @@
           <w:id w:val="-1745949602"/>
           <w:citation/>
         </w:sdtPr>
+        <w:sdtEndPr/>
         <w:sdtContent>
           <w:r>
             <w:fldChar w:fldCharType="begin"/>
@@ -4171,6 +4186,7 @@
           <w:id w:val="548191757"/>
           <w:citation/>
         </w:sdtPr>
+        <w:sdtEndPr/>
         <w:sdtContent>
           <w:r>
             <w:fldChar w:fldCharType="begin"/>
@@ -4215,6 +4231,7 @@
           <w:id w:val="-348097278"/>
           <w:citation/>
         </w:sdtPr>
+        <w:sdtEndPr/>
         <w:sdtContent>
           <w:r>
             <w:fldChar w:fldCharType="begin"/>
@@ -4270,6 +4287,7 @@
           <w:id w:val="2071226432"/>
           <w:citation/>
         </w:sdtPr>
+        <w:sdtEndPr/>
         <w:sdtContent>
           <w:r>
             <w:fldChar w:fldCharType="begin"/>
@@ -4327,7 +4345,7 @@
       <w:pPr>
         <w:pStyle w:val="Heading2"/>
       </w:pPr>
-      <w:bookmarkStart w:id="2" w:name="_Toc370826040"/>
+      <w:bookmarkStart w:id="3" w:name="_Toc370826040"/>
       <w:r>
         <w:lastRenderedPageBreak/>
         <w:t>1</w:t>
@@ -4338,7 +4356,7 @@
       <w:r>
         <w:t>The Oculus Rift Virtual Reality Device</w:t>
       </w:r>
-      <w:bookmarkEnd w:id="2"/>
+      <w:bookmarkEnd w:id="3"/>
     </w:p>
     <w:p>
       <w:r>
@@ -4506,6 +4524,7 @@
           <w:id w:val="-826206040"/>
           <w:citation/>
         </w:sdtPr>
+        <w:sdtEndPr/>
         <w:sdtContent>
           <w:r>
             <w:fldChar w:fldCharType="begin"/>
@@ -4550,6 +4569,7 @@
           <w:id w:val="-69268443"/>
           <w:citation/>
         </w:sdtPr>
+        <w:sdtEndPr/>
         <w:sdtContent>
           <w:r>
             <w:fldChar w:fldCharType="begin"/>
@@ -4612,6 +4632,7 @@
           <w:id w:val="558594361"/>
           <w:citation/>
         </w:sdtPr>
+        <w:sdtEndPr/>
         <w:sdtContent>
           <w:r>
             <w:fldChar w:fldCharType="begin"/>
@@ -4653,6 +4674,7 @@
           <w:id w:val="270214292"/>
           <w:citation/>
         </w:sdtPr>
+        <w:sdtEndPr/>
         <w:sdtContent>
           <w:r>
             <w:fldChar w:fldCharType="begin"/>
@@ -4706,6 +4728,7 @@
           <w:id w:val="-511149718"/>
           <w:citation/>
         </w:sdtPr>
+        <w:sdtEndPr/>
         <w:sdtContent>
           <w:r>
             <w:fldChar w:fldCharType="begin"/>
@@ -4769,20 +4792,36 @@
         <w:pStyle w:val="Caption"/>
         <w:jc w:val="center"/>
       </w:pPr>
-      <w:bookmarkStart w:id="3" w:name="_Ref370822287"/>
-      <w:bookmarkStart w:id="4" w:name="_Toc370826076"/>
+      <w:bookmarkStart w:id="4" w:name="_Ref370822287"/>
+      <w:bookmarkStart w:id="5" w:name="_Toc370826076"/>
       <w:r>
         <w:t xml:space="preserve">Figure </w:t>
       </w:r>
-      <w:fldSimple w:instr=" SEQ Figure \* ARABIC ">
-        <w:r>
-          <w:rPr>
-            <w:noProof/>
-          </w:rPr>
-          <w:t>1</w:t>
-        </w:r>
-      </w:fldSimple>
-      <w:bookmarkEnd w:id="3"/>
+      <w:r>
+        <w:fldChar w:fldCharType="begin"/>
+      </w:r>
+      <w:r>
+        <w:instrText xml:space="preserve"> SEQ Figure \* ARAB</w:instrText>
+      </w:r>
+      <w:r>
+        <w:instrText xml:space="preserve">IC </w:instrText>
+      </w:r>
+      <w:r>
+        <w:fldChar w:fldCharType="separate"/>
+      </w:r>
+      <w:r>
+        <w:rPr>
+          <w:noProof/>
+        </w:rPr>
+        <w:t>1</w:t>
+      </w:r>
+      <w:r>
+        <w:rPr>
+          <w:noProof/>
+        </w:rPr>
+        <w:fldChar w:fldCharType="end"/>
+      </w:r>
+      <w:bookmarkEnd w:id="4"/>
       <w:r>
         <w:t xml:space="preserve"> - The Oculus Rift Development Kit</w:t>
       </w:r>
@@ -4791,6 +4830,7 @@
           <w:id w:val="870581227"/>
           <w:citation/>
         </w:sdtPr>
+        <w:sdtEndPr/>
         <w:sdtContent>
           <w:r>
             <w:fldChar w:fldCharType="begin"/>
@@ -4828,7 +4868,7 @@
           </w:r>
         </w:sdtContent>
       </w:sdt>
-      <w:bookmarkEnd w:id="4"/>
+      <w:bookmarkEnd w:id="5"/>
     </w:p>
     <w:p>
       <w:pPr>
@@ -4895,20 +4935,33 @@
         <w:pStyle w:val="Caption"/>
         <w:jc w:val="center"/>
       </w:pPr>
-      <w:bookmarkStart w:id="5" w:name="_Ref370822318"/>
-      <w:bookmarkStart w:id="6" w:name="_Toc370826077"/>
+      <w:bookmarkStart w:id="6" w:name="_Ref370822318"/>
+      <w:bookmarkStart w:id="7" w:name="_Toc370826077"/>
       <w:r>
         <w:t xml:space="preserve">Figure </w:t>
       </w:r>
-      <w:fldSimple w:instr=" SEQ Figure \* ARABIC ">
-        <w:r>
-          <w:rPr>
-            <w:noProof/>
-          </w:rPr>
-          <w:t>2</w:t>
-        </w:r>
-      </w:fldSimple>
-      <w:bookmarkEnd w:id="5"/>
+      <w:r>
+        <w:fldChar w:fldCharType="begin"/>
+      </w:r>
+      <w:r>
+        <w:instrText xml:space="preserve"> SEQ Figure \* ARABIC </w:instrText>
+      </w:r>
+      <w:r>
+        <w:fldChar w:fldCharType="separate"/>
+      </w:r>
+      <w:r>
+        <w:rPr>
+          <w:noProof/>
+        </w:rPr>
+        <w:t>2</w:t>
+      </w:r>
+      <w:r>
+        <w:rPr>
+          <w:noProof/>
+        </w:rPr>
+        <w:fldChar w:fldCharType="end"/>
+      </w:r>
+      <w:bookmarkEnd w:id="6"/>
       <w:r>
         <w:t xml:space="preserve"> – Output to </w:t>
       </w:r>
@@ -4918,7 +4971,7 @@
       <w:r>
         <w:t xml:space="preserve"> captured on a normal display</w:t>
       </w:r>
-      <w:bookmarkEnd w:id="6"/>
+      <w:bookmarkEnd w:id="7"/>
     </w:p>
     <w:p>
       <w:pPr>
@@ -4974,6 +5027,7 @@
           <w:id w:val="70778091"/>
           <w:citation/>
         </w:sdtPr>
+        <w:sdtEndPr/>
         <w:sdtContent>
           <w:r>
             <w:fldChar w:fldCharType="begin"/>
@@ -5018,6 +5072,7 @@
           <w:id w:val="1890832601"/>
           <w:citation/>
         </w:sdtPr>
+        <w:sdtEndPr/>
         <w:sdtContent>
           <w:r>
             <w:fldChar w:fldCharType="begin"/>
@@ -5059,6 +5114,7 @@
           <w:id w:val="-636263776"/>
           <w:citation/>
         </w:sdtPr>
+        <w:sdtEndPr/>
         <w:sdtContent>
           <w:r>
             <w:fldChar w:fldCharType="begin"/>
@@ -5128,6 +5184,7 @@
           <w:id w:val="1194573330"/>
           <w:citation/>
         </w:sdtPr>
+        <w:sdtEndPr/>
         <w:sdtContent>
           <w:r>
             <w:fldChar w:fldCharType="begin"/>
@@ -5214,6 +5271,7 @@
           <w:id w:val="1946652353"/>
           <w:citation/>
         </w:sdtPr>
+        <w:sdtEndPr/>
         <w:sdtContent>
           <w:r>
             <w:fldChar w:fldCharType="begin"/>
@@ -5310,15 +5368,6 @@
         <w:fldChar w:fldCharType="separate"/>
       </w:r>
       <w:r>
-        <w:fldChar w:fldCharType="begin"/>
-      </w:r>
-      <w:r>
-        <w:instrText xml:space="preserve"> REF _Ref370822262 \h </w:instrText>
-      </w:r>
-      <w:r>
-        <w:fldChar w:fldCharType="separate"/>
-      </w:r>
-      <w:r>
         <w:t xml:space="preserve">Figure </w:t>
       </w:r>
       <w:r>
@@ -5328,11 +5377,11 @@
         <w:t>3</w:t>
       </w:r>
       <w:r>
-        <w:fldChar w:fldCharType="end"/>
+        <w:t xml:space="preserve"> - Barrel and Pincushion Distortion </w:t>
       </w:r>
       <w:sdt>
         <w:sdtPr>
-          <w:id w:val="1176610234"/>
+          <w:id w:val="980819477"/>
           <w:citation/>
         </w:sdtPr>
         <w:sdtContent>
@@ -5352,65 +5401,30 @@
             <w:t>[</w:t>
           </w:r>
           <w:r>
-            <w:rPr>
-              <w:noProof/>
-            </w:rPr>
             <w:fldChar w:fldCharType="begin"/>
           </w:r>
           <w:r>
-            <w:rPr>
-              <w:noProof/>
-            </w:rPr>
-            <w:instrText xml:space="preserve"> HYPERLINK "" \l "Fre13" </w:instrText>
-          </w:r>
-          <w:r>
-            <w:rPr>
-              <w:noProof/>
-            </w:rPr>
-          </w:r>
-          <w:r>
-            <w:rPr>
-              <w:noProof/>
-            </w:rPr>
+            <w:instrText xml:space="preserve"> HYPERLINK \l "Fre13" </w:instrText>
+          </w:r>
+          <w:r>
             <w:fldChar w:fldCharType="separate"/>
           </w:r>
           <w:r>
             <w:rPr>
               <w:rStyle w:val="NoSpacingChar"/>
               <w:noProof/>
+              <w:sz w:val="16"/>
             </w:rPr>
-            <w:t>27</w:t>
+            <w:t>25</w:t>
           </w:r>
           <w:r>
             <w:rPr>
+              <w:rStyle w:val="NoSpacingChar"/>
               <w:noProof/>
+              <w:sz w:val="16"/>
             </w:rPr>
             <w:fldChar w:fldCharType="end"/>
           </w:r>
-          <w:r>
-            <w:rPr>
-              <w:noProof/>
-            </w:rPr>
-            <w:t>]</w:t>
-          </w:r>
-          <w:r>
-            <w:fldChar w:fldCharType="separate"/>
-          </w:r>
-          <w:r>
-            <w:rPr>
-              <w:noProof/>
-            </w:rPr>
-            <w:t xml:space="preserve"> [</w:t>
-          </w:r>
-          <w:hyperlink w:anchor="Fre13" w:history="1">
-            <w:r>
-              <w:rPr>
-                <w:rStyle w:val="NoSpacingChar"/>
-                <w:noProof/>
-              </w:rPr>
-              <w:t>25</w:t>
-            </w:r>
-          </w:hyperlink>
           <w:r>
             <w:rPr>
               <w:noProof/>
@@ -5436,12 +5450,13 @@
           <w:id w:val="1962842222"/>
           <w:citation/>
         </w:sdtPr>
+        <w:sdtEndPr/>
         <w:sdtContent>
           <w:r>
             <w:fldChar w:fldCharType="begin"/>
           </w:r>
           <w:r>
-            <w:t xml:space="preserve"> CITATION Ben13 \l 2057 </w:t>
+            <w:instrText xml:space="preserve"> CITATION Ben13 \l 2057 </w:instrText>
           </w:r>
           <w:r>
             <w:fldChar w:fldCharType="separate"/>
@@ -5477,12 +5492,13 @@
           <w:id w:val="1520972036"/>
           <w:citation/>
         </w:sdtPr>
+        <w:sdtEndPr/>
         <w:sdtContent>
           <w:r>
             <w:fldChar w:fldCharType="begin"/>
           </w:r>
           <w:r>
-            <w:t xml:space="preserve"> CITATION Ric13 \l 2057 </w:t>
+            <w:instrText xml:space="preserve"> CITATION Ric13 \l 2057 </w:instrText>
           </w:r>
           <w:r>
             <w:fldChar w:fldCharType="separate"/>
@@ -5582,20 +5598,36 @@
         <w:pStyle w:val="Caption"/>
         <w:jc w:val="center"/>
       </w:pPr>
-      <w:bookmarkStart w:id="7" w:name="_Ref370822241"/>
       <w:bookmarkStart w:id="8" w:name="_Ref370822262"/>
-      <w:bookmarkStart w:id="9" w:name="_Toc370826078"/>
+      <w:bookmarkStart w:id="9" w:name="_Ref370822241"/>
+      <w:bookmarkStart w:id="10" w:name="_Toc370826078"/>
       <w:r>
         <w:t xml:space="preserve">Figure </w:t>
       </w:r>
-      <w:fldSimple w:instr=" SEQ Figure \* ARABIC ">
-        <w:r>
-          <w:rPr>
-            <w:noProof/>
-          </w:rPr>
-          <w:t>3</w:t>
-        </w:r>
-      </w:fldSimple>
+      <w:r>
+        <w:fldChar w:fldCharType="begin"/>
+      </w:r>
+      <w:r>
+        <w:instrText xml:space="preserve"> SEQ Figur</w:instrText>
+      </w:r>
+      <w:r>
+        <w:instrText xml:space="preserve">e \* ARABIC </w:instrText>
+      </w:r>
+      <w:r>
+        <w:fldChar w:fldCharType="separate"/>
+      </w:r>
+      <w:r>
+        <w:rPr>
+          <w:noProof/>
+        </w:rPr>
+        <w:t>3</w:t>
+      </w:r>
+      <w:r>
+        <w:rPr>
+          <w:noProof/>
+        </w:rPr>
+        <w:fldChar w:fldCharType="end"/>
+      </w:r>
       <w:bookmarkEnd w:id="8"/>
       <w:r>
         <w:t xml:space="preserve"> - Barrel and Pincushion Distortion </w:t>
@@ -5605,12 +5637,13 @@
           <w:id w:val="-706415454"/>
           <w:citation/>
         </w:sdtPr>
+        <w:sdtEndPr/>
         <w:sdtContent>
           <w:r>
             <w:fldChar w:fldCharType="begin"/>
           </w:r>
           <w:r>
-            <w:t xml:space="preserve"> CITATION Fre13 \l 2057 </w:t>
+            <w:instrText xml:space="preserve"> CITATION Fre13 \l 2057 </w:instrText>
           </w:r>
           <w:r>
             <w:fldChar w:fldCharType="separate"/>
@@ -5642,8 +5675,8 @@
           </w:r>
         </w:sdtContent>
       </w:sdt>
-      <w:bookmarkEnd w:id="7"/>
       <w:bookmarkEnd w:id="9"/>
+      <w:bookmarkEnd w:id="10"/>
     </w:p>
     <w:p>
       <w:pPr>
@@ -5711,20 +5744,33 @@
         <w:pStyle w:val="Caption"/>
         <w:jc w:val="center"/>
       </w:pPr>
-      <w:bookmarkStart w:id="10" w:name="_Ref370822551"/>
-      <w:bookmarkStart w:id="11" w:name="_Toc370826079"/>
+      <w:bookmarkStart w:id="11" w:name="_Ref370822551"/>
+      <w:bookmarkStart w:id="12" w:name="_Toc370826079"/>
       <w:r>
         <w:t xml:space="preserve">Figure </w:t>
       </w:r>
-      <w:fldSimple w:instr=" SEQ Figure \* ARABIC ">
-        <w:r>
-          <w:rPr>
-            <w:noProof/>
-          </w:rPr>
-          <w:t>4</w:t>
-        </w:r>
-      </w:fldSimple>
-      <w:bookmarkEnd w:id="10"/>
+      <w:r>
+        <w:fldChar w:fldCharType="begin"/>
+      </w:r>
+      <w:r>
+        <w:instrText xml:space="preserve"> SEQ Figure \* ARABIC </w:instrText>
+      </w:r>
+      <w:r>
+        <w:fldChar w:fldCharType="separate"/>
+      </w:r>
+      <w:r>
+        <w:rPr>
+          <w:noProof/>
+        </w:rPr>
+        <w:t>4</w:t>
+      </w:r>
+      <w:r>
+        <w:rPr>
+          <w:noProof/>
+        </w:rPr>
+        <w:fldChar w:fldCharType="end"/>
+      </w:r>
+      <w:bookmarkEnd w:id="11"/>
       <w:r>
         <w:t xml:space="preserve"> - Field of View (FOV) of the Oculus</w:t>
       </w:r>
@@ -5733,12 +5779,13 @@
           <w:id w:val="1298645793"/>
           <w:citation/>
         </w:sdtPr>
+        <w:sdtEndPr/>
         <w:sdtContent>
           <w:r>
             <w:fldChar w:fldCharType="begin"/>
           </w:r>
           <w:r>
-            <w:t xml:space="preserve"> CITATION Ocu136 \l 2057 </w:t>
+            <w:instrText xml:space="preserve"> CITATION Ocu136 \l 2057 </w:instrText>
           </w:r>
           <w:r>
             <w:fldChar w:fldCharType="separate"/>
@@ -5770,7 +5817,7 @@
           </w:r>
         </w:sdtContent>
       </w:sdt>
-      <w:bookmarkEnd w:id="11"/>
+      <w:bookmarkEnd w:id="12"/>
     </w:p>
     <w:p>
       <w:pPr>
@@ -5790,7 +5837,7 @@
       <w:pPr>
         <w:pStyle w:val="Heading2"/>
       </w:pPr>
-      <w:bookmarkStart w:id="12" w:name="_Toc370826041"/>
+      <w:bookmarkStart w:id="13" w:name="_Toc370826041"/>
       <w:r>
         <w:lastRenderedPageBreak/>
         <w:t>1</w:t>
@@ -5801,7 +5848,7 @@
       <w:r>
         <w:t>Project Objectives</w:t>
       </w:r>
-      <w:bookmarkEnd w:id="12"/>
+      <w:bookmarkEnd w:id="13"/>
     </w:p>
     <w:p>
       <w:r>
@@ -5844,7 +5891,7 @@
       <w:pPr>
         <w:pStyle w:val="Heading3"/>
       </w:pPr>
-      <w:bookmarkStart w:id="13" w:name="_Toc370826042"/>
+      <w:bookmarkStart w:id="14" w:name="_Toc370826042"/>
       <w:r>
         <w:t>1</w:t>
       </w:r>
@@ -5854,7 +5901,7 @@
       <w:r>
         <w:t>Implementation details</w:t>
       </w:r>
-      <w:bookmarkEnd w:id="13"/>
+      <w:bookmarkEnd w:id="14"/>
     </w:p>
     <w:p>
       <w:r>
@@ -5916,12 +5963,13 @@
           <w:id w:val="-1970197102"/>
           <w:citation/>
         </w:sdtPr>
+        <w:sdtEndPr/>
         <w:sdtContent>
           <w:r>
             <w:fldChar w:fldCharType="begin"/>
           </w:r>
           <w:r>
-            <w:t xml:space="preserve"> CITATION Tor13 \l 2057 </w:t>
+            <w:instrText xml:space="preserve"> CITATION Tor13 \l 2057 </w:instrText>
           </w:r>
           <w:r>
             <w:fldChar w:fldCharType="separate"/>
@@ -5987,12 +6035,13 @@
           <w:id w:val="-225918121"/>
           <w:citation/>
         </w:sdtPr>
+        <w:sdtEndPr/>
         <w:sdtContent>
           <w:r>
             <w:fldChar w:fldCharType="begin"/>
           </w:r>
           <w:r>
-            <w:t xml:space="preserve"> CITATION Gam13 \l 2057 </w:t>
+            <w:instrText xml:space="preserve"> CITATION Gam13 \l 2057 </w:instrText>
           </w:r>
           <w:r>
             <w:fldChar w:fldCharType="separate"/>
@@ -6063,12 +6112,13 @@
           <w:id w:val="30462444"/>
           <w:citation/>
         </w:sdtPr>
+        <w:sdtEndPr/>
         <w:sdtContent>
           <w:r>
             <w:fldChar w:fldCharType="begin"/>
           </w:r>
           <w:r>
-            <w:t xml:space="preserve"> CITATION Jas07 \l 2057 </w:t>
+            <w:instrText xml:space="preserve"> CITATION Jas07 \l 2057 </w:instrText>
           </w:r>
           <w:r>
             <w:fldChar w:fldCharType="separate"/>
@@ -6104,12 +6154,13 @@
           <w:id w:val="1957745359"/>
           <w:citation/>
         </w:sdtPr>
+        <w:sdtEndPr/>
         <w:sdtContent>
           <w:r>
             <w:fldChar w:fldCharType="begin"/>
           </w:r>
           <w:r>
-            <w:t xml:space="preserve"> CITATION Bem07 \l 2057 </w:t>
+            <w:instrText xml:space="preserve"> CITATION Bem07 \l 2057 </w:instrText>
           </w:r>
           <w:r>
             <w:fldChar w:fldCharType="separate"/>
@@ -6180,12 +6231,13 @@
           <w:id w:val="1302811533"/>
           <w:citation/>
         </w:sdtPr>
+        <w:sdtEndPr/>
         <w:sdtContent>
           <w:r>
             <w:fldChar w:fldCharType="begin"/>
           </w:r>
           <w:r>
-            <w:t xml:space="preserve"> CITATION Ocu135 \l 2057 </w:t>
+            <w:instrText xml:space="preserve"> CITATION Ocu135 \l 2057 </w:instrText>
           </w:r>
           <w:r>
             <w:fldChar w:fldCharType="separate"/>
@@ -6504,7 +6556,7 @@
       <w:pPr>
         <w:pStyle w:val="Heading3"/>
       </w:pPr>
-      <w:bookmarkStart w:id="14" w:name="_Toc370826043"/>
+      <w:bookmarkStart w:id="15" w:name="_Toc370826043"/>
       <w:r>
         <w:lastRenderedPageBreak/>
         <w:t>1</w:t>
@@ -6515,7 +6567,7 @@
       <w:r>
         <w:t>Primary Objectives</w:t>
       </w:r>
-      <w:bookmarkEnd w:id="14"/>
+      <w:bookmarkEnd w:id="15"/>
     </w:p>
     <w:p>
       <w:pPr>
@@ -6525,11 +6577,11 @@
           <w:numId w:val="3"/>
         </w:numPr>
       </w:pPr>
-      <w:bookmarkStart w:id="15" w:name="_Ref370823173"/>
+      <w:bookmarkStart w:id="16" w:name="_Ref370823173"/>
       <w:r>
         <w:t>Implement a simple space shooter/simulator game using an appropriate game engine to allow for the player to control a spacecraft with independent head tracking provided by the Oculus Rift.</w:t>
       </w:r>
-      <w:bookmarkEnd w:id="15"/>
+      <w:bookmarkEnd w:id="16"/>
     </w:p>
     <w:p>
       <w:pPr>
@@ -6539,11 +6591,11 @@
           <w:numId w:val="3"/>
         </w:numPr>
       </w:pPr>
-      <w:bookmarkStart w:id="16" w:name="_Ref370823329"/>
+      <w:bookmarkStart w:id="17" w:name="_Ref370823329"/>
       <w:r>
         <w:t>Include ‘enemy’ targets that the player must locate &amp; navigate to then shoot and destroy in order to complete the game/level.</w:t>
       </w:r>
-      <w:bookmarkEnd w:id="16"/>
+      <w:bookmarkEnd w:id="17"/>
     </w:p>
     <w:p>
       <w:pPr>
@@ -6553,11 +6605,11 @@
           <w:numId w:val="3"/>
         </w:numPr>
       </w:pPr>
-      <w:bookmarkStart w:id="17" w:name="_Ref370823587"/>
+      <w:bookmarkStart w:id="18" w:name="_Ref370823587"/>
       <w:r>
         <w:t>Provide a method of maintaining a ‘score’ or objectives for the player to complete through destruction of targets. Upon destruction of targets the player will be closer to completing their objectives.</w:t>
       </w:r>
-      <w:bookmarkEnd w:id="17"/>
+      <w:bookmarkEnd w:id="18"/>
     </w:p>
     <w:p>
       <w:pPr>
@@ -6567,11 +6619,11 @@
           <w:numId w:val="3"/>
         </w:numPr>
       </w:pPr>
-      <w:bookmarkStart w:id="18" w:name="_Ref370823249"/>
+      <w:bookmarkStart w:id="19" w:name="_Ref370823249"/>
       <w:r>
         <w:t>Produce a space environment consisting of a star field skybox and other celestial bodies such as a nearby planet, asteroids, nebulae etc. in which gameplay will take place. Procedural generation of these assets will be considered where possible and appropriate.</w:t>
       </w:r>
-      <w:bookmarkEnd w:id="18"/>
+      <w:bookmarkEnd w:id="19"/>
     </w:p>
     <w:p>
       <w:pPr>
@@ -6581,11 +6633,11 @@
           <w:numId w:val="3"/>
         </w:numPr>
       </w:pPr>
-      <w:bookmarkStart w:id="19" w:name="_Ref370823378"/>
+      <w:bookmarkStart w:id="20" w:name="_Ref370823378"/>
       <w:r>
         <w:t>Produce a working cockpit-based camera that takes direct input from the Oculus Rift motion tracking sensors to allow for orientation of the head to look around in every direction. A simple 3D model of the cockpit interior is needed for the basic functionality to make sense and immerse the player.</w:t>
       </w:r>
-      <w:bookmarkEnd w:id="19"/>
+      <w:bookmarkEnd w:id="20"/>
     </w:p>
     <w:p>
       <w:pPr>
@@ -6595,11 +6647,11 @@
           <w:numId w:val="3"/>
         </w:numPr>
       </w:pPr>
-      <w:bookmarkStart w:id="20" w:name="_Ref370823384"/>
+      <w:bookmarkStart w:id="21" w:name="_Ref370823384"/>
       <w:r>
         <w:t>Integrate a solution that allows for output to an Oculus Rift display either through custom integration of the Oculus Rift API or an existing method within the chosen engine.</w:t>
       </w:r>
-      <w:bookmarkEnd w:id="20"/>
+      <w:bookmarkEnd w:id="21"/>
     </w:p>
     <w:p>
       <w:pPr>
@@ -6609,11 +6661,11 @@
           <w:numId w:val="3"/>
         </w:numPr>
       </w:pPr>
-      <w:bookmarkStart w:id="21" w:name="_Ref370823335"/>
+      <w:bookmarkStart w:id="22" w:name="_Ref370823335"/>
       <w:r>
         <w:t>Implement/include a control scheme for the spacecraft based on a simple physics model of simplified flight-controls allowing for pitch, roll and yaw. In addition allow for translation along x, y and z axes which will allow for 6 degrees of freedom.</w:t>
       </w:r>
-      <w:bookmarkEnd w:id="21"/>
+      <w:bookmarkEnd w:id="22"/>
     </w:p>
     <w:p>
       <w:pPr>
@@ -6623,11 +6675,11 @@
           <w:numId w:val="3"/>
         </w:numPr>
       </w:pPr>
-      <w:bookmarkStart w:id="22" w:name="_Ref370823504"/>
+      <w:bookmarkStart w:id="23" w:name="_Ref370823504"/>
       <w:r>
         <w:t>Produce a simple user-interface that is designed to be read from the various consoles and features of the cockpit itself much like a modern military fighter plane. This could include display monitors and a HUD like interface projected in front of the player. Traditional UI elements tend to be outside the OR’s Field of View at the edge of the screen after barrel distortion has been applied.</w:t>
       </w:r>
-      <w:bookmarkEnd w:id="22"/>
+      <w:bookmarkEnd w:id="23"/>
     </w:p>
     <w:p>
       <w:pPr>
@@ -6637,11 +6689,11 @@
           <w:numId w:val="3"/>
         </w:numPr>
       </w:pPr>
-      <w:bookmarkStart w:id="23" w:name="_Ref370823557"/>
+      <w:bookmarkStart w:id="24" w:name="_Ref370823557"/>
       <w:r>
         <w:t>Implement a weapons system that allows the player to shoot at various targets within the environment in order to destroy them to meet a specified objective (e.g. destroy x numbers of targets in y time)</w:t>
       </w:r>
-      <w:bookmarkEnd w:id="23"/>
+      <w:bookmarkEnd w:id="24"/>
     </w:p>
     <w:p>
       <w:pPr>
@@ -6660,7 +6712,7 @@
       <w:pPr>
         <w:pStyle w:val="Heading3"/>
       </w:pPr>
-      <w:bookmarkStart w:id="24" w:name="_Toc370826044"/>
+      <w:bookmarkStart w:id="25" w:name="_Toc370826044"/>
       <w:r>
         <w:lastRenderedPageBreak/>
         <w:t>1</w:t>
@@ -6671,7 +6723,7 @@
       <w:r>
         <w:t>Extensions</w:t>
       </w:r>
-      <w:bookmarkEnd w:id="24"/>
+      <w:bookmarkEnd w:id="25"/>
     </w:p>
     <w:p>
       <w:pPr>
@@ -6681,11 +6733,11 @@
           <w:numId w:val="23"/>
         </w:numPr>
       </w:pPr>
-      <w:bookmarkStart w:id="25" w:name="_Ref370823594"/>
+      <w:bookmarkStart w:id="26" w:name="_Ref370823594"/>
       <w:r>
         <w:t>Implementation of basic enemy AI that allows for the player to dogfight with enemy ships in a simple manner. This could be expanded to increase difficulty and the sophistication of the AI as time allows.</w:t>
       </w:r>
-      <w:bookmarkEnd w:id="25"/>
+      <w:bookmarkEnd w:id="26"/>
     </w:p>
     <w:p>
       <w:pPr>
@@ -6695,11 +6747,11 @@
           <w:numId w:val="23"/>
         </w:numPr>
       </w:pPr>
-      <w:bookmarkStart w:id="26" w:name="_Ref370823646"/>
+      <w:bookmarkStart w:id="27" w:name="_Ref370823646"/>
       <w:r>
         <w:t>Design of a fully immersive UI that integrates well with the Oculus Rift as a believable interface directly tied to the spacecraft itself.</w:t>
       </w:r>
-      <w:bookmarkEnd w:id="26"/>
+      <w:bookmarkEnd w:id="27"/>
     </w:p>
     <w:p>
       <w:pPr>
@@ -6709,11 +6761,11 @@
           <w:numId w:val="23"/>
         </w:numPr>
       </w:pPr>
-      <w:bookmarkStart w:id="27" w:name="_Ref370823258"/>
+      <w:bookmarkStart w:id="28" w:name="_Ref370823258"/>
       <w:r>
         <w:t>Implementation of advanced graphics and lighting techniques to take advantage of modern graphics hardware where appropriate.</w:t>
       </w:r>
-      <w:bookmarkEnd w:id="27"/>
+      <w:bookmarkEnd w:id="28"/>
     </w:p>
     <w:p>
       <w:pPr>
@@ -6723,11 +6775,11 @@
           <w:numId w:val="23"/>
         </w:numPr>
       </w:pPr>
-      <w:bookmarkStart w:id="28" w:name="_Ref370823341"/>
+      <w:bookmarkStart w:id="29" w:name="_Ref370823341"/>
       <w:r>
         <w:t>Expansion of control and physics to incorporate a fun representation of Newtonian flight through space (e.g. turning to face the enemy while conservation of momentum/inertia allows movement along current movement vector)</w:t>
       </w:r>
-      <w:bookmarkEnd w:id="28"/>
+      <w:bookmarkEnd w:id="29"/>
     </w:p>
     <w:p>
       <w:pPr>
@@ -6737,11 +6789,11 @@
           <w:numId w:val="23"/>
         </w:numPr>
       </w:pPr>
-      <w:bookmarkStart w:id="29" w:name="_Ref370823263"/>
+      <w:bookmarkStart w:id="30" w:name="_Ref370823263"/>
       <w:r>
         <w:t>Investigate use of procedural generation of meshes and textures to generate realistic asteroids and planetary bodies.</w:t>
       </w:r>
-      <w:bookmarkEnd w:id="29"/>
+      <w:bookmarkEnd w:id="30"/>
     </w:p>
     <w:p>
       <w:pPr>
@@ -6751,11 +6803,11 @@
           <w:numId w:val="23"/>
         </w:numPr>
       </w:pPr>
-      <w:bookmarkStart w:id="30" w:name="_Ref370823271"/>
+      <w:bookmarkStart w:id="31" w:name="_Ref370823271"/>
       <w:r>
         <w:t>Exploration of shaders and current graphics trends to enhance visual experience as well as explore what works well with the Oculus Rift.</w:t>
       </w:r>
-      <w:bookmarkEnd w:id="30"/>
+      <w:bookmarkEnd w:id="31"/>
     </w:p>
     <w:p>
       <w:pPr>
@@ -6765,11 +6817,11 @@
           <w:numId w:val="23"/>
         </w:numPr>
       </w:pPr>
-      <w:bookmarkStart w:id="31" w:name="_Ref370823279"/>
+      <w:bookmarkStart w:id="32" w:name="_Ref370823279"/>
       <w:r>
         <w:t>Expansion of core gameplay to include scripted scenarios and missions as time allows.</w:t>
       </w:r>
-      <w:bookmarkEnd w:id="31"/>
+      <w:bookmarkEnd w:id="32"/>
     </w:p>
     <w:p>
       <w:pPr>
@@ -6779,11 +6831,11 @@
           <w:numId w:val="23"/>
         </w:numPr>
       </w:pPr>
-      <w:bookmarkStart w:id="32" w:name="_Ref370823287"/>
+      <w:bookmarkStart w:id="33" w:name="_Ref370823287"/>
       <w:r>
         <w:t>Include varied environments in which to fly in.</w:t>
       </w:r>
-      <w:bookmarkEnd w:id="32"/>
+      <w:bookmarkEnd w:id="33"/>
     </w:p>
     <w:p>
       <w:pPr>
@@ -6793,11 +6845,11 @@
           <w:numId w:val="23"/>
         </w:numPr>
       </w:pPr>
-      <w:bookmarkStart w:id="33" w:name="_Ref370823391"/>
+      <w:bookmarkStart w:id="34" w:name="_Ref370823391"/>
       <w:r>
         <w:t>Enhance the experience of the player in the cockpit with various effects such as g-forces pulling the head around, vibrations, creating a sense of acceleration and speed.</w:t>
       </w:r>
-      <w:bookmarkEnd w:id="33"/>
+      <w:bookmarkEnd w:id="34"/>
     </w:p>
     <w:p>
       <w:pPr>
@@ -6807,11 +6859,11 @@
           <w:numId w:val="23"/>
         </w:numPr>
       </w:pPr>
-      <w:bookmarkStart w:id="34" w:name="_Ref370823396"/>
+      <w:bookmarkStart w:id="35" w:name="_Ref370823396"/>
       <w:r>
         <w:t>A missile system that allows the player to lock a target by looking at them from any direction within the cockpit making full use of the Oculus Rift as a targeting device while the player continues to track a target regardless of the spacecraft’s facing.</w:t>
       </w:r>
-      <w:bookmarkEnd w:id="34"/>
+      <w:bookmarkEnd w:id="35"/>
     </w:p>
     <w:p>
       <w:pPr>
@@ -6821,11 +6873,11 @@
           <w:numId w:val="23"/>
         </w:numPr>
       </w:pPr>
-      <w:bookmarkStart w:id="35" w:name="_Ref370823400"/>
+      <w:bookmarkStart w:id="36" w:name="_Ref370823400"/>
       <w:r>
         <w:t>A menu and interface implementation.</w:t>
       </w:r>
-      <w:bookmarkEnd w:id="35"/>
+      <w:bookmarkEnd w:id="36"/>
     </w:p>
     <w:p>
       <w:pPr>
@@ -6835,11 +6887,11 @@
           <w:numId w:val="23"/>
         </w:numPr>
       </w:pPr>
-      <w:bookmarkStart w:id="36" w:name="_Ref370823612"/>
+      <w:bookmarkStart w:id="37" w:name="_Ref370823612"/>
       <w:r>
         <w:t>Adjustable difficulties.</w:t>
       </w:r>
-      <w:bookmarkEnd w:id="36"/>
+      <w:bookmarkEnd w:id="37"/>
     </w:p>
     <w:p>
       <w:pPr>
@@ -6849,11 +6901,11 @@
           <w:numId w:val="23"/>
         </w:numPr>
       </w:pPr>
-      <w:bookmarkStart w:id="37" w:name="_Ref370823729"/>
+      <w:bookmarkStart w:id="38" w:name="_Ref370823729"/>
       <w:r>
         <w:t>Looking at tessellation to enhance detailed asteroid and terrain meshes produced on the GPU.</w:t>
       </w:r>
-      <w:bookmarkEnd w:id="37"/>
+      <w:bookmarkEnd w:id="38"/>
     </w:p>
     <w:p>
       <w:pPr>
@@ -6863,11 +6915,11 @@
           <w:numId w:val="23"/>
         </w:numPr>
       </w:pPr>
-      <w:bookmarkStart w:id="38" w:name="_Ref370823294"/>
+      <w:bookmarkStart w:id="39" w:name="_Ref370823294"/>
       <w:r>
         <w:t>Gameplay &amp; visual enhancements where appropriate to allow for a more immersive product.</w:t>
       </w:r>
-      <w:bookmarkEnd w:id="38"/>
+      <w:bookmarkEnd w:id="39"/>
     </w:p>
     <w:p>
       <w:pPr>
@@ -6877,11 +6929,11 @@
           <w:numId w:val="23"/>
         </w:numPr>
       </w:pPr>
-      <w:bookmarkStart w:id="39" w:name="_Ref370823744"/>
+      <w:bookmarkStart w:id="40" w:name="_Ref370823744"/>
       <w:r>
         <w:t>Inclusion of more advanced shaders etc.</w:t>
       </w:r>
-      <w:bookmarkEnd w:id="39"/>
+      <w:bookmarkEnd w:id="40"/>
     </w:p>
     <w:p>
       <w:pPr>
@@ -6900,7 +6952,7 @@
       <w:pPr>
         <w:pStyle w:val="Heading1"/>
       </w:pPr>
-      <w:bookmarkStart w:id="40" w:name="_Toc370826045"/>
+      <w:bookmarkStart w:id="41" w:name="_Toc370826045"/>
       <w:r>
         <w:lastRenderedPageBreak/>
         <w:t>2</w:t>
@@ -6917,7 +6969,7 @@
       <w:r>
         <w:t>Professional Considerations</w:t>
       </w:r>
-      <w:bookmarkEnd w:id="40"/>
+      <w:bookmarkEnd w:id="41"/>
     </w:p>
     <w:p>
       <w:r>
@@ -6949,12 +7001,13 @@
           <w:id w:val="917676512"/>
           <w:citation/>
         </w:sdtPr>
+        <w:sdtEndPr/>
         <w:sdtContent>
           <w:r>
             <w:fldChar w:fldCharType="begin"/>
           </w:r>
           <w:r>
-            <w:t xml:space="preserve"> CITATION Bri11 \l 2057 </w:t>
+            <w:instrText xml:space="preserve"> CITATION Bri11 \l 2057 </w:instrText>
           </w:r>
           <w:r>
             <w:fldChar w:fldCharType="separate"/>
@@ -7016,12 +7069,7 @@
         <w:t xml:space="preserve"> of various technical </w:t>
       </w:r>
       <w:r>
-        <w:t xml:space="preserve">and engineering challenges </w:t>
-      </w:r>
-      <w:bookmarkStart w:id="41" w:name="_GoBack"/>
-      <w:bookmarkEnd w:id="41"/>
-      <w:r>
-        <w:t>in order to complete the project</w:t>
+        <w:t>and engineering challenges in order to complete the project</w:t>
       </w:r>
       <w:r>
         <w:t xml:space="preserve">. These can be seen during the software engineering approach to the analysis, design, </w:t>
@@ -7132,12 +7180,13 @@
           <w:id w:val="-1823890174"/>
           <w:citation/>
         </w:sdtPr>
+        <w:sdtEndPr/>
         <w:sdtContent>
           <w:r>
             <w:fldChar w:fldCharType="begin"/>
           </w:r>
           <w:r>
-            <w:t xml:space="preserve"> CITATION Ocu133 \l 2057 </w:t>
+            <w:instrText xml:space="preserve"> CITATION Ocu133 \l 2057 </w:instrText>
           </w:r>
           <w:r>
             <w:fldChar w:fldCharType="separate"/>
@@ -7423,13 +7472,7 @@
         <w:t>3</w:t>
       </w:r>
       <w:r>
-        <w:t>.</w:t>
-      </w:r>
-      <w:r>
-        <w:t>2</w:t>
-      </w:r>
-      <w:r>
-        <w:t xml:space="preserve"> Non-Functional Requirements</w:t>
+        <w:t>.2 Non-Functional Requirements</w:t>
       </w:r>
       <w:bookmarkEnd w:id="44"/>
     </w:p>
@@ -7596,18 +7639,18 @@
         <w:rPr>
           <w:i/>
         </w:rPr>
-        <w:t xml:space="preserve"> REF _Ref370823173 \w \h </w:t>
-      </w:r>
-      <w:r>
-        <w:rPr>
-          <w:i/>
-        </w:rPr>
-      </w:r>
-      <w:r>
-        <w:rPr>
-          <w:i/>
-        </w:rPr>
-        <w:t xml:space="preserve"> \* MERGEFORMAT </w:t>
+        <w:instrText xml:space="preserve"> REF _Ref370823173 \w \h </w:instrText>
+      </w:r>
+      <w:r>
+        <w:rPr>
+          <w:i/>
+        </w:rPr>
+        <w:instrText xml:space="preserve"> \* MERGEFORMAT </w:instrText>
+      </w:r>
+      <w:r>
+        <w:rPr>
+          <w:i/>
+        </w:rPr>
       </w:r>
       <w:r>
         <w:rPr>
@@ -7643,18 +7686,18 @@
         <w:rPr>
           <w:i/>
         </w:rPr>
-        <w:t xml:space="preserve"> REF _Ref370823249 \w \h </w:t>
-      </w:r>
-      <w:r>
-        <w:rPr>
-          <w:i/>
-        </w:rPr>
-      </w:r>
-      <w:r>
-        <w:rPr>
-          <w:i/>
-        </w:rPr>
-        <w:t xml:space="preserve"> \* MERGEFORMAT </w:t>
+        <w:instrText xml:space="preserve"> REF _Ref370823249 \w \h </w:instrText>
+      </w:r>
+      <w:r>
+        <w:rPr>
+          <w:i/>
+        </w:rPr>
+        <w:instrText xml:space="preserve"> \* MERGEFORMAT </w:instrText>
+      </w:r>
+      <w:r>
+        <w:rPr>
+          <w:i/>
+        </w:rPr>
       </w:r>
       <w:r>
         <w:rPr>
@@ -7690,18 +7733,18 @@
         <w:rPr>
           <w:i/>
         </w:rPr>
-        <w:t xml:space="preserve"> REF _Ref370823258 \w \h </w:t>
-      </w:r>
-      <w:r>
-        <w:rPr>
-          <w:i/>
-        </w:rPr>
-      </w:r>
-      <w:r>
-        <w:rPr>
-          <w:i/>
-        </w:rPr>
-        <w:t xml:space="preserve"> \* MERGEFORMAT </w:t>
+        <w:instrText xml:space="preserve"> REF _Ref370823258 \w \h </w:instrText>
+      </w:r>
+      <w:r>
+        <w:rPr>
+          <w:i/>
+        </w:rPr>
+        <w:instrText xml:space="preserve"> \* MERGEFORMAT </w:instrText>
+      </w:r>
+      <w:r>
+        <w:rPr>
+          <w:i/>
+        </w:rPr>
       </w:r>
       <w:r>
         <w:rPr>
@@ -7737,18 +7780,18 @@
         <w:rPr>
           <w:i/>
         </w:rPr>
-        <w:t xml:space="preserve"> REF _Ref370823263 \w \h </w:t>
-      </w:r>
-      <w:r>
-        <w:rPr>
-          <w:i/>
-        </w:rPr>
-      </w:r>
-      <w:r>
-        <w:rPr>
-          <w:i/>
-        </w:rPr>
-        <w:t xml:space="preserve"> \* MERGEFORMAT </w:t>
+        <w:instrText xml:space="preserve"> REF _Ref370823263 \w \h </w:instrText>
+      </w:r>
+      <w:r>
+        <w:rPr>
+          <w:i/>
+        </w:rPr>
+        <w:instrText xml:space="preserve"> \* MERGEFORMAT </w:instrText>
+      </w:r>
+      <w:r>
+        <w:rPr>
+          <w:i/>
+        </w:rPr>
       </w:r>
       <w:r>
         <w:rPr>
@@ -7784,18 +7827,18 @@
         <w:rPr>
           <w:i/>
         </w:rPr>
-        <w:t xml:space="preserve"> REF _Ref370823271 \w \h </w:t>
-      </w:r>
-      <w:r>
-        <w:rPr>
-          <w:i/>
-        </w:rPr>
-      </w:r>
-      <w:r>
-        <w:rPr>
-          <w:i/>
-        </w:rPr>
-        <w:t xml:space="preserve"> \* MERGEFORMAT </w:t>
+        <w:instrText xml:space="preserve"> REF _Ref370823271 \w \h </w:instrText>
+      </w:r>
+      <w:r>
+        <w:rPr>
+          <w:i/>
+        </w:rPr>
+        <w:instrText xml:space="preserve"> \* MERGEFORMAT </w:instrText>
+      </w:r>
+      <w:r>
+        <w:rPr>
+          <w:i/>
+        </w:rPr>
       </w:r>
       <w:r>
         <w:rPr>
@@ -7831,18 +7874,18 @@
         <w:rPr>
           <w:i/>
         </w:rPr>
-        <w:t xml:space="preserve"> REF _Ref370823279 \w \h </w:t>
-      </w:r>
-      <w:r>
-        <w:rPr>
-          <w:i/>
-        </w:rPr>
-      </w:r>
-      <w:r>
-        <w:rPr>
-          <w:i/>
-        </w:rPr>
-        <w:t xml:space="preserve"> \* MERGEFORMAT </w:t>
+        <w:instrText xml:space="preserve"> REF _Ref370823279 \w \h </w:instrText>
+      </w:r>
+      <w:r>
+        <w:rPr>
+          <w:i/>
+        </w:rPr>
+        <w:instrText xml:space="preserve"> \* MERGEFORMAT </w:instrText>
+      </w:r>
+      <w:r>
+        <w:rPr>
+          <w:i/>
+        </w:rPr>
       </w:r>
       <w:r>
         <w:rPr>
@@ -7878,18 +7921,18 @@
         <w:rPr>
           <w:i/>
         </w:rPr>
-        <w:t xml:space="preserve"> REF _Ref370823287 \w \h </w:t>
-      </w:r>
-      <w:r>
-        <w:rPr>
-          <w:i/>
-        </w:rPr>
-      </w:r>
-      <w:r>
-        <w:rPr>
-          <w:i/>
-        </w:rPr>
-        <w:t xml:space="preserve"> \* MERGEFORMAT </w:t>
+        <w:instrText xml:space="preserve"> REF _Ref370823287 \w \h </w:instrText>
+      </w:r>
+      <w:r>
+        <w:rPr>
+          <w:i/>
+        </w:rPr>
+        <w:instrText xml:space="preserve"> \* MERGEFORMAT </w:instrText>
+      </w:r>
+      <w:r>
+        <w:rPr>
+          <w:i/>
+        </w:rPr>
       </w:r>
       <w:r>
         <w:rPr>
@@ -7925,18 +7968,18 @@
         <w:rPr>
           <w:i/>
         </w:rPr>
-        <w:t xml:space="preserve"> REF _Ref370823294 \w \h </w:t>
-      </w:r>
-      <w:r>
-        <w:rPr>
-          <w:i/>
-        </w:rPr>
-      </w:r>
-      <w:r>
-        <w:rPr>
-          <w:i/>
-        </w:rPr>
-        <w:t xml:space="preserve"> \* MERGEFORMAT </w:t>
+        <w:instrText xml:space="preserve"> REF _Ref370823294 \w \h </w:instrText>
+      </w:r>
+      <w:r>
+        <w:rPr>
+          <w:i/>
+        </w:rPr>
+        <w:instrText xml:space="preserve"> \* MERGEFORMAT </w:instrText>
+      </w:r>
+      <w:r>
+        <w:rPr>
+          <w:i/>
+        </w:rPr>
       </w:r>
       <w:r>
         <w:rPr>
@@ -8024,18 +8067,12 @@
         <w:rPr>
           <w:i/>
         </w:rPr>
-        <w:t xml:space="preserve"> REF _Ref370823173 \w \h </w:t>
-      </w:r>
-      <w:r>
-        <w:rPr>
-          <w:i/>
-        </w:rPr>
-      </w:r>
-      <w:r>
-        <w:rPr>
-          <w:i/>
-        </w:rPr>
-        <w:t xml:space="preserve"> \* MERGEFORMAT </w:t>
+        <w:instrText xml:space="preserve"> REF _Ref370823173 \w \h  \* MERGEFORMAT </w:instrText>
+      </w:r>
+      <w:r>
+        <w:rPr>
+          <w:i/>
+        </w:rPr>
       </w:r>
       <w:r>
         <w:rPr>
@@ -8071,7 +8108,7 @@
         <w:rPr>
           <w:i/>
         </w:rPr>
-        <w:t xml:space="preserve"> REF _Ref370823329 \w \h </w:t>
+        <w:instrText xml:space="preserve"> REF _Ref370823329 \w \h </w:instrText>
       </w:r>
       <w:r>
         <w:rPr>
@@ -8112,7 +8149,7 @@
         <w:rPr>
           <w:i/>
         </w:rPr>
-        <w:t xml:space="preserve"> REF _Ref370823335 \w \h </w:t>
+        <w:instrText xml:space="preserve"> REF _Ref370823335 \w \h </w:instrText>
       </w:r>
       <w:r>
         <w:rPr>
@@ -8153,7 +8190,7 @@
         <w:rPr>
           <w:i/>
         </w:rPr>
-        <w:t xml:space="preserve"> REF _Ref370823341 \w \h </w:t>
+        <w:instrText xml:space="preserve"> REF _Ref370823341 \w \h </w:instrText>
       </w:r>
       <w:r>
         <w:rPr>
@@ -8233,18 +8270,18 @@
         <w:rPr>
           <w:i/>
         </w:rPr>
-        <w:t xml:space="preserve"> REF _Ref370823378 \w \h </w:t>
-      </w:r>
-      <w:r>
-        <w:rPr>
-          <w:i/>
-        </w:rPr>
-      </w:r>
-      <w:r>
-        <w:rPr>
-          <w:i/>
-        </w:rPr>
-        <w:t xml:space="preserve"> \* MERGEFORMAT </w:t>
+        <w:instrText xml:space="preserve"> REF _Ref370823378 \w \h </w:instrText>
+      </w:r>
+      <w:r>
+        <w:rPr>
+          <w:i/>
+        </w:rPr>
+        <w:instrText xml:space="preserve"> \* MERGEFORMAT </w:instrText>
+      </w:r>
+      <w:r>
+        <w:rPr>
+          <w:i/>
+        </w:rPr>
       </w:r>
       <w:r>
         <w:rPr>
@@ -8280,18 +8317,18 @@
         <w:rPr>
           <w:i/>
         </w:rPr>
-        <w:t xml:space="preserve"> REF _Ref370823384 \w \h </w:t>
-      </w:r>
-      <w:r>
-        <w:rPr>
-          <w:i/>
-        </w:rPr>
-      </w:r>
-      <w:r>
-        <w:rPr>
-          <w:i/>
-        </w:rPr>
-        <w:t xml:space="preserve"> \* MERGEFORMAT </w:t>
+        <w:instrText xml:space="preserve"> REF _Ref370823384 \w \h </w:instrText>
+      </w:r>
+      <w:r>
+        <w:rPr>
+          <w:i/>
+        </w:rPr>
+        <w:instrText xml:space="preserve"> \* MERGEFORMAT </w:instrText>
+      </w:r>
+      <w:r>
+        <w:rPr>
+          <w:i/>
+        </w:rPr>
       </w:r>
       <w:r>
         <w:rPr>
@@ -8327,18 +8364,18 @@
         <w:rPr>
           <w:i/>
         </w:rPr>
-        <w:t xml:space="preserve"> REF _Ref370823391 \w \h </w:t>
-      </w:r>
-      <w:r>
-        <w:rPr>
-          <w:i/>
-        </w:rPr>
-      </w:r>
-      <w:r>
-        <w:rPr>
-          <w:i/>
-        </w:rPr>
-        <w:t xml:space="preserve"> \* MERGEFORMAT </w:t>
+        <w:instrText xml:space="preserve"> REF _Ref370823391 \w \h </w:instrText>
+      </w:r>
+      <w:r>
+        <w:rPr>
+          <w:i/>
+        </w:rPr>
+        <w:instrText xml:space="preserve"> \* MERGEFORMAT </w:instrText>
+      </w:r>
+      <w:r>
+        <w:rPr>
+          <w:i/>
+        </w:rPr>
       </w:r>
       <w:r>
         <w:rPr>
@@ -8374,18 +8411,18 @@
         <w:rPr>
           <w:i/>
         </w:rPr>
-        <w:t xml:space="preserve"> REF _Ref370823396 \w \h </w:t>
-      </w:r>
-      <w:r>
-        <w:rPr>
-          <w:i/>
-        </w:rPr>
-      </w:r>
-      <w:r>
-        <w:rPr>
-          <w:i/>
-        </w:rPr>
-        <w:t xml:space="preserve"> \* MERGEFORMAT </w:t>
+        <w:instrText xml:space="preserve"> REF _Ref370823396 \w \h </w:instrText>
+      </w:r>
+      <w:r>
+        <w:rPr>
+          <w:i/>
+        </w:rPr>
+        <w:instrText xml:space="preserve"> \* MERGEFORMAT </w:instrText>
+      </w:r>
+      <w:r>
+        <w:rPr>
+          <w:i/>
+        </w:rPr>
       </w:r>
       <w:r>
         <w:rPr>
@@ -8421,18 +8458,18 @@
         <w:rPr>
           <w:i/>
         </w:rPr>
-        <w:t xml:space="preserve"> REF _Ref370823400 \w \h </w:t>
-      </w:r>
-      <w:r>
-        <w:rPr>
-          <w:i/>
-        </w:rPr>
-      </w:r>
-      <w:r>
-        <w:rPr>
-          <w:i/>
-        </w:rPr>
-        <w:t xml:space="preserve"> \* MERGEFORMAT </w:t>
+        <w:instrText xml:space="preserve"> REF _Ref370823400 \w \h </w:instrText>
+      </w:r>
+      <w:r>
+        <w:rPr>
+          <w:i/>
+        </w:rPr>
+        <w:instrText xml:space="preserve"> \* MERGEFORMAT </w:instrText>
+      </w:r>
+      <w:r>
+        <w:rPr>
+          <w:i/>
+        </w:rPr>
       </w:r>
       <w:r>
         <w:rPr>
@@ -8504,18 +8541,18 @@
         <w:rPr>
           <w:i/>
         </w:rPr>
-        <w:t xml:space="preserve"> REF _Ref370823173 \w \h </w:t>
-      </w:r>
-      <w:r>
-        <w:rPr>
-          <w:i/>
-        </w:rPr>
-      </w:r>
-      <w:r>
-        <w:rPr>
-          <w:i/>
-        </w:rPr>
-        <w:t xml:space="preserve"> \* MERGEFORMAT </w:t>
+        <w:instrText xml:space="preserve"> REF _Ref370823173 \w \h </w:instrText>
+      </w:r>
+      <w:r>
+        <w:rPr>
+          <w:i/>
+        </w:rPr>
+        <w:instrText xml:space="preserve"> \* MERGEFORMAT </w:instrText>
+      </w:r>
+      <w:r>
+        <w:rPr>
+          <w:i/>
+        </w:rPr>
       </w:r>
       <w:r>
         <w:rPr>
@@ -8551,18 +8588,18 @@
         <w:rPr>
           <w:i/>
         </w:rPr>
-        <w:t xml:space="preserve"> REF _Ref370823378 \w \h </w:t>
-      </w:r>
-      <w:r>
-        <w:rPr>
-          <w:i/>
-        </w:rPr>
-      </w:r>
-      <w:r>
-        <w:rPr>
-          <w:i/>
-        </w:rPr>
-        <w:t xml:space="preserve"> \* MERGEFORMAT </w:t>
+        <w:instrText xml:space="preserve"> REF _Ref370823378 \w \h </w:instrText>
+      </w:r>
+      <w:r>
+        <w:rPr>
+          <w:i/>
+        </w:rPr>
+        <w:instrText xml:space="preserve"> \* MERGEFORMAT </w:instrText>
+      </w:r>
+      <w:r>
+        <w:rPr>
+          <w:i/>
+        </w:rPr>
       </w:r>
       <w:r>
         <w:rPr>
@@ -8598,18 +8635,18 @@
         <w:rPr>
           <w:i/>
         </w:rPr>
-        <w:t xml:space="preserve"> REF _Ref370823391 \w \h </w:t>
-      </w:r>
-      <w:r>
-        <w:rPr>
-          <w:i/>
-        </w:rPr>
-      </w:r>
-      <w:r>
-        <w:rPr>
-          <w:i/>
-        </w:rPr>
-        <w:t xml:space="preserve"> \* MERGEFORMAT </w:t>
+        <w:instrText xml:space="preserve"> REF _Ref370823391 \w \h </w:instrText>
+      </w:r>
+      <w:r>
+        <w:rPr>
+          <w:i/>
+        </w:rPr>
+        <w:instrText xml:space="preserve"> \* MERGEFORMAT </w:instrText>
+      </w:r>
+      <w:r>
+        <w:rPr>
+          <w:i/>
+        </w:rPr>
       </w:r>
       <w:r>
         <w:rPr>
@@ -8645,18 +8682,18 @@
         <w:rPr>
           <w:i/>
         </w:rPr>
-        <w:t xml:space="preserve"> REF _Ref370823396 \w \h </w:t>
-      </w:r>
-      <w:r>
-        <w:rPr>
-          <w:i/>
-        </w:rPr>
-      </w:r>
-      <w:r>
-        <w:rPr>
-          <w:i/>
-        </w:rPr>
-        <w:t xml:space="preserve"> \* MERGEFORMAT </w:t>
+        <w:instrText xml:space="preserve"> REF _Ref370823396 \w \h </w:instrText>
+      </w:r>
+      <w:r>
+        <w:rPr>
+          <w:i/>
+        </w:rPr>
+        <w:instrText xml:space="preserve"> \* MERGEFORMAT </w:instrText>
+      </w:r>
+      <w:r>
+        <w:rPr>
+          <w:i/>
+        </w:rPr>
       </w:r>
       <w:r>
         <w:rPr>
@@ -8722,18 +8759,18 @@
         <w:rPr>
           <w:i/>
         </w:rPr>
-        <w:t xml:space="preserve"> REF _Ref370823173 \w \h </w:t>
-      </w:r>
-      <w:r>
-        <w:rPr>
-          <w:i/>
-        </w:rPr>
-      </w:r>
-      <w:r>
-        <w:rPr>
-          <w:i/>
-        </w:rPr>
-        <w:t xml:space="preserve"> \* MERGEFORMAT </w:t>
+        <w:instrText xml:space="preserve"> REF _Ref370823173 \w \h </w:instrText>
+      </w:r>
+      <w:r>
+        <w:rPr>
+          <w:i/>
+        </w:rPr>
+        <w:instrText xml:space="preserve"> \* MERGEFORMAT </w:instrText>
+      </w:r>
+      <w:r>
+        <w:rPr>
+          <w:i/>
+        </w:rPr>
       </w:r>
       <w:r>
         <w:rPr>
@@ -8769,18 +8806,18 @@
         <w:rPr>
           <w:i/>
         </w:rPr>
-        <w:t xml:space="preserve"> REF _Ref370823335 \w \h </w:t>
-      </w:r>
-      <w:r>
-        <w:rPr>
-          <w:i/>
-        </w:rPr>
-      </w:r>
-      <w:r>
-        <w:rPr>
-          <w:i/>
-        </w:rPr>
-        <w:t xml:space="preserve"> \* MERGEFORMAT </w:t>
+        <w:instrText xml:space="preserve"> REF _Ref370823335 \w \h </w:instrText>
+      </w:r>
+      <w:r>
+        <w:rPr>
+          <w:i/>
+        </w:rPr>
+        <w:instrText xml:space="preserve"> \* MERGEFORMAT </w:instrText>
+      </w:r>
+      <w:r>
+        <w:rPr>
+          <w:i/>
+        </w:rPr>
       </w:r>
       <w:r>
         <w:rPr>
@@ -8816,18 +8853,18 @@
         <w:rPr>
           <w:i/>
         </w:rPr>
-        <w:t xml:space="preserve"> REF _Ref370823341 \w \h </w:t>
-      </w:r>
-      <w:r>
-        <w:rPr>
-          <w:i/>
-        </w:rPr>
-      </w:r>
-      <w:r>
-        <w:rPr>
-          <w:i/>
-        </w:rPr>
-        <w:t xml:space="preserve"> \* MERGEFORMAT </w:t>
+        <w:instrText xml:space="preserve"> REF _Ref370823341 \w \h </w:instrText>
+      </w:r>
+      <w:r>
+        <w:rPr>
+          <w:i/>
+        </w:rPr>
+        <w:instrText xml:space="preserve"> \* MERGEFORMAT </w:instrText>
+      </w:r>
+      <w:r>
+        <w:rPr>
+          <w:i/>
+        </w:rPr>
       </w:r>
       <w:r>
         <w:rPr>
@@ -8863,18 +8900,18 @@
         <w:rPr>
           <w:i/>
         </w:rPr>
-        <w:t xml:space="preserve"> REF _Ref370823391 \w \h </w:t>
-      </w:r>
-      <w:r>
-        <w:rPr>
-          <w:i/>
-        </w:rPr>
-      </w:r>
-      <w:r>
-        <w:rPr>
-          <w:i/>
-        </w:rPr>
-        <w:t xml:space="preserve"> \* MERGEFORMAT </w:t>
+        <w:instrText xml:space="preserve"> REF _Ref370823391 \w \h </w:instrText>
+      </w:r>
+      <w:r>
+        <w:rPr>
+          <w:i/>
+        </w:rPr>
+        <w:instrText xml:space="preserve"> \* MERGEFORMAT </w:instrText>
+      </w:r>
+      <w:r>
+        <w:rPr>
+          <w:i/>
+        </w:rPr>
       </w:r>
       <w:r>
         <w:rPr>
@@ -8979,18 +9016,18 @@
         <w:rPr>
           <w:i/>
         </w:rPr>
-        <w:t xml:space="preserve"> REF _Ref370823173 \w \h </w:t>
-      </w:r>
-      <w:r>
-        <w:rPr>
-          <w:i/>
-        </w:rPr>
-      </w:r>
-      <w:r>
-        <w:rPr>
-          <w:i/>
-        </w:rPr>
-        <w:t xml:space="preserve"> \* MERGEFORMAT </w:t>
+        <w:instrText xml:space="preserve"> REF _Ref370823173 \w \h </w:instrText>
+      </w:r>
+      <w:r>
+        <w:rPr>
+          <w:i/>
+        </w:rPr>
+        <w:instrText xml:space="preserve"> \* MERGEFORMAT </w:instrText>
+      </w:r>
+      <w:r>
+        <w:rPr>
+          <w:i/>
+        </w:rPr>
       </w:r>
       <w:r>
         <w:rPr>
@@ -9026,18 +9063,18 @@
         <w:rPr>
           <w:i/>
         </w:rPr>
-        <w:t xml:space="preserve"> REF _Ref370823557 \w \h </w:t>
-      </w:r>
-      <w:r>
-        <w:rPr>
-          <w:i/>
-        </w:rPr>
-      </w:r>
-      <w:r>
-        <w:rPr>
-          <w:i/>
-        </w:rPr>
-        <w:t xml:space="preserve"> \* MERGEFORMAT </w:t>
+        <w:instrText xml:space="preserve"> REF _Ref370823557 \w \h </w:instrText>
+      </w:r>
+      <w:r>
+        <w:rPr>
+          <w:i/>
+        </w:rPr>
+        <w:instrText xml:space="preserve"> \* MERGEFORMAT </w:instrText>
+      </w:r>
+      <w:r>
+        <w:rPr>
+          <w:i/>
+        </w:rPr>
       </w:r>
       <w:r>
         <w:rPr>
@@ -9073,18 +9110,18 @@
         <w:rPr>
           <w:i/>
         </w:rPr>
-        <w:t xml:space="preserve"> REF _Ref370823396 \w \h </w:t>
-      </w:r>
-      <w:r>
-        <w:rPr>
-          <w:i/>
-        </w:rPr>
-      </w:r>
-      <w:r>
-        <w:rPr>
-          <w:i/>
-        </w:rPr>
-        <w:t xml:space="preserve"> \* MERGEFORMAT </w:t>
+        <w:instrText xml:space="preserve"> REF _Ref370823396 \w \h </w:instrText>
+      </w:r>
+      <w:r>
+        <w:rPr>
+          <w:i/>
+        </w:rPr>
+        <w:instrText xml:space="preserve"> \* MERGEFORMAT </w:instrText>
+      </w:r>
+      <w:r>
+        <w:rPr>
+          <w:i/>
+        </w:rPr>
       </w:r>
       <w:r>
         <w:rPr>
@@ -9162,18 +9199,18 @@
         <w:rPr>
           <w:i/>
         </w:rPr>
-        <w:t xml:space="preserve"> REF _Ref370823173 \w \h </w:t>
-      </w:r>
-      <w:r>
-        <w:rPr>
-          <w:i/>
-        </w:rPr>
-      </w:r>
-      <w:r>
-        <w:rPr>
-          <w:i/>
-        </w:rPr>
-        <w:t xml:space="preserve"> \* MERGEFORMAT </w:t>
+        <w:instrText xml:space="preserve"> REF _Ref370823173 \w \h </w:instrText>
+      </w:r>
+      <w:r>
+        <w:rPr>
+          <w:i/>
+        </w:rPr>
+        <w:instrText xml:space="preserve"> \* MERGEFORMAT </w:instrText>
+      </w:r>
+      <w:r>
+        <w:rPr>
+          <w:i/>
+        </w:rPr>
       </w:r>
       <w:r>
         <w:rPr>
@@ -9209,18 +9246,18 @@
         <w:rPr>
           <w:i/>
         </w:rPr>
-        <w:t xml:space="preserve"> REF _Ref370823329 \w \h </w:t>
-      </w:r>
-      <w:r>
-        <w:rPr>
-          <w:i/>
-        </w:rPr>
-      </w:r>
-      <w:r>
-        <w:rPr>
-          <w:i/>
-        </w:rPr>
-        <w:t xml:space="preserve"> \* MERGEFORMAT </w:t>
+        <w:instrText xml:space="preserve"> REF _Ref370823329 \w \h </w:instrText>
+      </w:r>
+      <w:r>
+        <w:rPr>
+          <w:i/>
+        </w:rPr>
+        <w:instrText xml:space="preserve"> \* MERGEFORMAT </w:instrText>
+      </w:r>
+      <w:r>
+        <w:rPr>
+          <w:i/>
+        </w:rPr>
       </w:r>
       <w:r>
         <w:rPr>
@@ -9256,18 +9293,18 @@
         <w:rPr>
           <w:i/>
         </w:rPr>
-        <w:t xml:space="preserve"> REF _Ref370823587 \w \h </w:t>
-      </w:r>
-      <w:r>
-        <w:rPr>
-          <w:i/>
-        </w:rPr>
-      </w:r>
-      <w:r>
-        <w:rPr>
-          <w:i/>
-        </w:rPr>
-        <w:t xml:space="preserve"> \* MERGEFORMAT </w:t>
+        <w:instrText xml:space="preserve"> REF _Ref370823587 \w \h </w:instrText>
+      </w:r>
+      <w:r>
+        <w:rPr>
+          <w:i/>
+        </w:rPr>
+        <w:instrText xml:space="preserve"> \* MERGEFORMAT </w:instrText>
+      </w:r>
+      <w:r>
+        <w:rPr>
+          <w:i/>
+        </w:rPr>
       </w:r>
       <w:r>
         <w:rPr>
@@ -9303,18 +9340,18 @@
         <w:rPr>
           <w:i/>
         </w:rPr>
-        <w:t xml:space="preserve"> REF _Ref370823557 \w \h </w:t>
-      </w:r>
-      <w:r>
-        <w:rPr>
-          <w:i/>
-        </w:rPr>
-      </w:r>
-      <w:r>
-        <w:rPr>
-          <w:i/>
-        </w:rPr>
-        <w:t xml:space="preserve"> \* MERGEFORMAT </w:t>
+        <w:instrText xml:space="preserve"> REF _Ref370823557 \w \h </w:instrText>
+      </w:r>
+      <w:r>
+        <w:rPr>
+          <w:i/>
+        </w:rPr>
+        <w:instrText xml:space="preserve"> \* MERGEFORMAT </w:instrText>
+      </w:r>
+      <w:r>
+        <w:rPr>
+          <w:i/>
+        </w:rPr>
       </w:r>
       <w:r>
         <w:rPr>
@@ -9350,18 +9387,18 @@
         <w:rPr>
           <w:i/>
         </w:rPr>
-        <w:t xml:space="preserve"> REF _Ref370823594 \w \h </w:t>
-      </w:r>
-      <w:r>
-        <w:rPr>
-          <w:i/>
-        </w:rPr>
-      </w:r>
-      <w:r>
-        <w:rPr>
-          <w:i/>
-        </w:rPr>
-        <w:t xml:space="preserve"> \* MERGEFORMAT </w:t>
+        <w:instrText xml:space="preserve"> REF _Ref370823594 \w \h </w:instrText>
+      </w:r>
+      <w:r>
+        <w:rPr>
+          <w:i/>
+        </w:rPr>
+        <w:instrText xml:space="preserve"> \* MERGEFORMAT </w:instrText>
+      </w:r>
+      <w:r>
+        <w:rPr>
+          <w:i/>
+        </w:rPr>
       </w:r>
       <w:r>
         <w:rPr>
@@ -9397,18 +9434,18 @@
         <w:rPr>
           <w:i/>
         </w:rPr>
-        <w:t xml:space="preserve"> REF _Ref370823279 \w \h </w:t>
-      </w:r>
-      <w:r>
-        <w:rPr>
-          <w:i/>
-        </w:rPr>
-      </w:r>
-      <w:r>
-        <w:rPr>
-          <w:i/>
-        </w:rPr>
-        <w:t xml:space="preserve"> \* MERGEFORMAT </w:t>
+        <w:instrText xml:space="preserve"> REF _Ref370823279 \w \h </w:instrText>
+      </w:r>
+      <w:r>
+        <w:rPr>
+          <w:i/>
+        </w:rPr>
+        <w:instrText xml:space="preserve"> \* MERGEFORMAT </w:instrText>
+      </w:r>
+      <w:r>
+        <w:rPr>
+          <w:i/>
+        </w:rPr>
       </w:r>
       <w:r>
         <w:rPr>
@@ -9444,18 +9481,18 @@
         <w:rPr>
           <w:i/>
         </w:rPr>
-        <w:t xml:space="preserve"> REF _Ref370823287 \w \h </w:t>
-      </w:r>
-      <w:r>
-        <w:rPr>
-          <w:i/>
-        </w:rPr>
-      </w:r>
-      <w:r>
-        <w:rPr>
-          <w:i/>
-        </w:rPr>
-        <w:t xml:space="preserve"> \* MERGEFORMAT </w:t>
+        <w:instrText xml:space="preserve"> REF _Ref370823287 \w \h </w:instrText>
+      </w:r>
+      <w:r>
+        <w:rPr>
+          <w:i/>
+        </w:rPr>
+        <w:instrText xml:space="preserve"> \* MERGEFORMAT </w:instrText>
+      </w:r>
+      <w:r>
+        <w:rPr>
+          <w:i/>
+        </w:rPr>
       </w:r>
       <w:r>
         <w:rPr>
@@ -9491,18 +9528,18 @@
         <w:rPr>
           <w:i/>
         </w:rPr>
-        <w:t xml:space="preserve"> REF _Ref370823396 \w \h </w:t>
-      </w:r>
-      <w:r>
-        <w:rPr>
-          <w:i/>
-        </w:rPr>
-      </w:r>
-      <w:r>
-        <w:rPr>
-          <w:i/>
-        </w:rPr>
-        <w:t xml:space="preserve"> \* MERGEFORMAT </w:t>
+        <w:instrText xml:space="preserve"> REF _Ref370823396 \w \h </w:instrText>
+      </w:r>
+      <w:r>
+        <w:rPr>
+          <w:i/>
+        </w:rPr>
+        <w:instrText xml:space="preserve"> \* MERGEFORMAT </w:instrText>
+      </w:r>
+      <w:r>
+        <w:rPr>
+          <w:i/>
+        </w:rPr>
       </w:r>
       <w:r>
         <w:rPr>
@@ -9538,18 +9575,18 @@
         <w:rPr>
           <w:i/>
         </w:rPr>
-        <w:t xml:space="preserve"> REF _Ref370823612 \w \h </w:t>
-      </w:r>
-      <w:r>
-        <w:rPr>
-          <w:i/>
-        </w:rPr>
-      </w:r>
-      <w:r>
-        <w:rPr>
-          <w:i/>
-        </w:rPr>
-        <w:t xml:space="preserve"> \* MERGEFORMAT </w:t>
+        <w:instrText xml:space="preserve"> REF _Ref370823612 \w \h </w:instrText>
+      </w:r>
+      <w:r>
+        <w:rPr>
+          <w:i/>
+        </w:rPr>
+        <w:instrText xml:space="preserve"> \* MERGEFORMAT </w:instrText>
+      </w:r>
+      <w:r>
+        <w:rPr>
+          <w:i/>
+        </w:rPr>
       </w:r>
       <w:r>
         <w:rPr>
@@ -9628,18 +9665,18 @@
         <w:rPr>
           <w:i/>
         </w:rPr>
-        <w:t xml:space="preserve"> REF _Ref370823587 \w \h </w:t>
-      </w:r>
-      <w:r>
-        <w:rPr>
-          <w:i/>
-        </w:rPr>
-      </w:r>
-      <w:r>
-        <w:rPr>
-          <w:i/>
-        </w:rPr>
-        <w:t xml:space="preserve"> \* MERGEFORMAT </w:t>
+        <w:instrText xml:space="preserve"> REF _Ref370823587 \w \h </w:instrText>
+      </w:r>
+      <w:r>
+        <w:rPr>
+          <w:i/>
+        </w:rPr>
+        <w:instrText xml:space="preserve"> \* MERGEFORMAT </w:instrText>
+      </w:r>
+      <w:r>
+        <w:rPr>
+          <w:i/>
+        </w:rPr>
       </w:r>
       <w:r>
         <w:rPr>
@@ -9675,18 +9712,18 @@
         <w:rPr>
           <w:i/>
         </w:rPr>
-        <w:t xml:space="preserve"> REF _Ref370823504 \w \h </w:t>
-      </w:r>
-      <w:r>
-        <w:rPr>
-          <w:i/>
-        </w:rPr>
-      </w:r>
-      <w:r>
-        <w:rPr>
-          <w:i/>
-        </w:rPr>
-        <w:t xml:space="preserve"> \* MERGEFORMAT </w:t>
+        <w:instrText xml:space="preserve"> REF _Ref370823504 \w \h </w:instrText>
+      </w:r>
+      <w:r>
+        <w:rPr>
+          <w:i/>
+        </w:rPr>
+        <w:instrText xml:space="preserve"> \* MERGEFORMAT </w:instrText>
+      </w:r>
+      <w:r>
+        <w:rPr>
+          <w:i/>
+        </w:rPr>
       </w:r>
       <w:r>
         <w:rPr>
@@ -9722,18 +9759,18 @@
         <w:rPr>
           <w:i/>
         </w:rPr>
-        <w:t xml:space="preserve"> REF _Ref370823557 \w \h </w:t>
-      </w:r>
-      <w:r>
-        <w:rPr>
-          <w:i/>
-        </w:rPr>
-      </w:r>
-      <w:r>
-        <w:rPr>
-          <w:i/>
-        </w:rPr>
-        <w:t xml:space="preserve"> \* MERGEFORMAT </w:t>
+        <w:instrText xml:space="preserve"> REF _Ref370823557 \w \h </w:instrText>
+      </w:r>
+      <w:r>
+        <w:rPr>
+          <w:i/>
+        </w:rPr>
+        <w:instrText xml:space="preserve"> \* MERGEFORMAT </w:instrText>
+      </w:r>
+      <w:r>
+        <w:rPr>
+          <w:i/>
+        </w:rPr>
       </w:r>
       <w:r>
         <w:rPr>
@@ -9769,18 +9806,18 @@
         <w:rPr>
           <w:i/>
         </w:rPr>
-        <w:t xml:space="preserve"> REF _Ref370823646 \w \h </w:t>
-      </w:r>
-      <w:r>
-        <w:rPr>
-          <w:i/>
-        </w:rPr>
-      </w:r>
-      <w:r>
-        <w:rPr>
-          <w:i/>
-        </w:rPr>
-        <w:t xml:space="preserve"> \* MERGEFORMAT </w:t>
+        <w:instrText xml:space="preserve"> REF _Ref370823646 \w \h </w:instrText>
+      </w:r>
+      <w:r>
+        <w:rPr>
+          <w:i/>
+        </w:rPr>
+        <w:instrText xml:space="preserve"> \* MERGEFORMAT </w:instrText>
+      </w:r>
+      <w:r>
+        <w:rPr>
+          <w:i/>
+        </w:rPr>
       </w:r>
       <w:r>
         <w:rPr>
@@ -9816,18 +9853,18 @@
         <w:rPr>
           <w:i/>
         </w:rPr>
-        <w:t xml:space="preserve"> REF _Ref370823396 \w \h </w:t>
-      </w:r>
-      <w:r>
-        <w:rPr>
-          <w:i/>
-        </w:rPr>
-      </w:r>
-      <w:r>
-        <w:rPr>
-          <w:i/>
-        </w:rPr>
-        <w:t xml:space="preserve"> \* MERGEFORMAT </w:t>
+        <w:instrText xml:space="preserve"> REF _Ref370823396 \w \h </w:instrText>
+      </w:r>
+      <w:r>
+        <w:rPr>
+          <w:i/>
+        </w:rPr>
+        <w:instrText xml:space="preserve"> \* MERGEFORMAT </w:instrText>
+      </w:r>
+      <w:r>
+        <w:rPr>
+          <w:i/>
+        </w:rPr>
       </w:r>
       <w:r>
         <w:rPr>
@@ -9884,18 +9921,18 @@
         <w:rPr>
           <w:i/>
         </w:rPr>
-        <w:t xml:space="preserve"> REF _Ref370823173 \w \h </w:t>
-      </w:r>
-      <w:r>
-        <w:rPr>
-          <w:i/>
-        </w:rPr>
-      </w:r>
-      <w:r>
-        <w:rPr>
-          <w:i/>
-        </w:rPr>
-        <w:t xml:space="preserve"> \* MERGEFORMAT </w:t>
+        <w:instrText xml:space="preserve"> REF _Ref370823173 \w \h </w:instrText>
+      </w:r>
+      <w:r>
+        <w:rPr>
+          <w:i/>
+        </w:rPr>
+        <w:instrText xml:space="preserve"> \* MERGEFORMAT </w:instrText>
+      </w:r>
+      <w:r>
+        <w:rPr>
+          <w:i/>
+        </w:rPr>
       </w:r>
       <w:r>
         <w:rPr>
@@ -9931,18 +9968,18 @@
         <w:rPr>
           <w:i/>
         </w:rPr>
-        <w:t xml:space="preserve"> REF _Ref370823249 \w \h </w:t>
-      </w:r>
-      <w:r>
-        <w:rPr>
-          <w:i/>
-        </w:rPr>
-      </w:r>
-      <w:r>
-        <w:rPr>
-          <w:i/>
-        </w:rPr>
-        <w:t xml:space="preserve"> \* MERGEFORMAT </w:t>
+        <w:instrText xml:space="preserve"> REF _Ref370823249 \w \h </w:instrText>
+      </w:r>
+      <w:r>
+        <w:rPr>
+          <w:i/>
+        </w:rPr>
+        <w:instrText xml:space="preserve"> \* MERGEFORMAT </w:instrText>
+      </w:r>
+      <w:r>
+        <w:rPr>
+          <w:i/>
+        </w:rPr>
       </w:r>
       <w:r>
         <w:rPr>
@@ -9978,18 +10015,18 @@
         <w:rPr>
           <w:i/>
         </w:rPr>
-        <w:t xml:space="preserve"> REF _Ref370823258 \w \h </w:t>
-      </w:r>
-      <w:r>
-        <w:rPr>
-          <w:i/>
-        </w:rPr>
-      </w:r>
-      <w:r>
-        <w:rPr>
-          <w:i/>
-        </w:rPr>
-        <w:t xml:space="preserve"> \* MERGEFORMAT </w:t>
+        <w:instrText xml:space="preserve"> REF _Ref370823258 \w \h </w:instrText>
+      </w:r>
+      <w:r>
+        <w:rPr>
+          <w:i/>
+        </w:rPr>
+        <w:instrText xml:space="preserve"> \* MERGEFORMAT </w:instrText>
+      </w:r>
+      <w:r>
+        <w:rPr>
+          <w:i/>
+        </w:rPr>
       </w:r>
       <w:r>
         <w:rPr>
@@ -10025,18 +10062,18 @@
         <w:rPr>
           <w:i/>
         </w:rPr>
-        <w:t xml:space="preserve"> REF _Ref370823263 \w \h </w:t>
-      </w:r>
-      <w:r>
-        <w:rPr>
-          <w:i/>
-        </w:rPr>
-      </w:r>
-      <w:r>
-        <w:rPr>
-          <w:i/>
-        </w:rPr>
-        <w:t xml:space="preserve"> \* MERGEFORMAT </w:t>
+        <w:instrText xml:space="preserve"> REF _Ref370823263 \w \h </w:instrText>
+      </w:r>
+      <w:r>
+        <w:rPr>
+          <w:i/>
+        </w:rPr>
+        <w:instrText xml:space="preserve"> \* MERGEFORMAT </w:instrText>
+      </w:r>
+      <w:r>
+        <w:rPr>
+          <w:i/>
+        </w:rPr>
       </w:r>
       <w:r>
         <w:rPr>
@@ -10072,18 +10109,18 @@
         <w:rPr>
           <w:i/>
         </w:rPr>
-        <w:t xml:space="preserve"> REF _Ref370823271 \w \h </w:t>
-      </w:r>
-      <w:r>
-        <w:rPr>
-          <w:i/>
-        </w:rPr>
-      </w:r>
-      <w:r>
-        <w:rPr>
-          <w:i/>
-        </w:rPr>
-        <w:t xml:space="preserve"> \* MERGEFORMAT </w:t>
+        <w:instrText xml:space="preserve"> REF _Ref370823271 \w \h </w:instrText>
+      </w:r>
+      <w:r>
+        <w:rPr>
+          <w:i/>
+        </w:rPr>
+        <w:instrText xml:space="preserve"> \* MERGEFORMAT </w:instrText>
+      </w:r>
+      <w:r>
+        <w:rPr>
+          <w:i/>
+        </w:rPr>
       </w:r>
       <w:r>
         <w:rPr>
@@ -10119,18 +10156,18 @@
         <w:rPr>
           <w:i/>
         </w:rPr>
-        <w:t xml:space="preserve"> REF _Ref370823279 \w \h </w:t>
-      </w:r>
-      <w:r>
-        <w:rPr>
-          <w:i/>
-        </w:rPr>
-      </w:r>
-      <w:r>
-        <w:rPr>
-          <w:i/>
-        </w:rPr>
-        <w:t xml:space="preserve"> \* MERGEFORMAT </w:t>
+        <w:instrText xml:space="preserve"> REF _Ref370823279 \w \h </w:instrText>
+      </w:r>
+      <w:r>
+        <w:rPr>
+          <w:i/>
+        </w:rPr>
+        <w:instrText xml:space="preserve"> \* MERGEFORMAT </w:instrText>
+      </w:r>
+      <w:r>
+        <w:rPr>
+          <w:i/>
+        </w:rPr>
       </w:r>
       <w:r>
         <w:rPr>
@@ -10166,18 +10203,18 @@
         <w:rPr>
           <w:i/>
         </w:rPr>
-        <w:t xml:space="preserve"> REF _Ref370823287 \w \h </w:t>
-      </w:r>
-      <w:r>
-        <w:rPr>
-          <w:i/>
-        </w:rPr>
-      </w:r>
-      <w:r>
-        <w:rPr>
-          <w:i/>
-        </w:rPr>
-        <w:t xml:space="preserve"> \* MERGEFORMAT </w:t>
+        <w:instrText xml:space="preserve"> REF _Ref370823287 \w \h </w:instrText>
+      </w:r>
+      <w:r>
+        <w:rPr>
+          <w:i/>
+        </w:rPr>
+        <w:instrText xml:space="preserve"> \* MERGEFORMAT </w:instrText>
+      </w:r>
+      <w:r>
+        <w:rPr>
+          <w:i/>
+        </w:rPr>
       </w:r>
       <w:r>
         <w:rPr>
@@ -10213,18 +10250,18 @@
         <w:rPr>
           <w:i/>
         </w:rPr>
-        <w:t xml:space="preserve"> REF _Ref370823391 \w \h </w:t>
-      </w:r>
-      <w:r>
-        <w:rPr>
-          <w:i/>
-        </w:rPr>
-      </w:r>
-      <w:r>
-        <w:rPr>
-          <w:i/>
-        </w:rPr>
-        <w:t xml:space="preserve"> \* MERGEFORMAT </w:t>
+        <w:instrText xml:space="preserve"> REF _Ref370823391 \w \h </w:instrText>
+      </w:r>
+      <w:r>
+        <w:rPr>
+          <w:i/>
+        </w:rPr>
+        <w:instrText xml:space="preserve"> \* MERGEFORMAT </w:instrText>
+      </w:r>
+      <w:r>
+        <w:rPr>
+          <w:i/>
+        </w:rPr>
       </w:r>
       <w:r>
         <w:rPr>
@@ -10260,18 +10297,18 @@
         <w:rPr>
           <w:i/>
         </w:rPr>
-        <w:t xml:space="preserve"> REF _Ref370823400 \w \h </w:t>
-      </w:r>
-      <w:r>
-        <w:rPr>
-          <w:i/>
-        </w:rPr>
-      </w:r>
-      <w:r>
-        <w:rPr>
-          <w:i/>
-        </w:rPr>
-        <w:t xml:space="preserve"> \* MERGEFORMAT </w:t>
+        <w:instrText xml:space="preserve"> REF _Ref370823400 \w \h </w:instrText>
+      </w:r>
+      <w:r>
+        <w:rPr>
+          <w:i/>
+        </w:rPr>
+        <w:instrText xml:space="preserve"> \* MERGEFORMAT </w:instrText>
+      </w:r>
+      <w:r>
+        <w:rPr>
+          <w:i/>
+        </w:rPr>
       </w:r>
       <w:r>
         <w:rPr>
@@ -10307,18 +10344,18 @@
         <w:rPr>
           <w:i/>
         </w:rPr>
-        <w:t xml:space="preserve"> REF _Ref370823729 \w \h </w:t>
-      </w:r>
-      <w:r>
-        <w:rPr>
-          <w:i/>
-        </w:rPr>
-      </w:r>
-      <w:r>
-        <w:rPr>
-          <w:i/>
-        </w:rPr>
-        <w:t xml:space="preserve"> \* MERGEFORMAT </w:t>
+        <w:instrText xml:space="preserve"> REF _Ref370823729 \w \h </w:instrText>
+      </w:r>
+      <w:r>
+        <w:rPr>
+          <w:i/>
+        </w:rPr>
+        <w:instrText xml:space="preserve"> \* MERGEFORMAT </w:instrText>
+      </w:r>
+      <w:r>
+        <w:rPr>
+          <w:i/>
+        </w:rPr>
       </w:r>
       <w:r>
         <w:rPr>
@@ -10354,18 +10391,18 @@
         <w:rPr>
           <w:i/>
         </w:rPr>
-        <w:t xml:space="preserve"> REF _Ref370823294 \w \h </w:t>
-      </w:r>
-      <w:r>
-        <w:rPr>
-          <w:i/>
-        </w:rPr>
-      </w:r>
-      <w:r>
-        <w:rPr>
-          <w:i/>
-        </w:rPr>
-        <w:t xml:space="preserve"> \* MERGEFORMAT </w:t>
+        <w:instrText xml:space="preserve"> REF _Ref370823294 \w \h </w:instrText>
+      </w:r>
+      <w:r>
+        <w:rPr>
+          <w:i/>
+        </w:rPr>
+        <w:instrText xml:space="preserve"> \* MERGEFORMAT </w:instrText>
+      </w:r>
+      <w:r>
+        <w:rPr>
+          <w:i/>
+        </w:rPr>
       </w:r>
       <w:r>
         <w:rPr>
@@ -10401,18 +10438,18 @@
         <w:rPr>
           <w:i/>
         </w:rPr>
-        <w:t xml:space="preserve"> REF _Ref370823744 \w \h </w:t>
-      </w:r>
-      <w:r>
-        <w:rPr>
-          <w:i/>
-        </w:rPr>
-      </w:r>
-      <w:r>
-        <w:rPr>
-          <w:i/>
-        </w:rPr>
-        <w:t xml:space="preserve"> \* MERGEFORMAT </w:t>
+        <w:instrText xml:space="preserve"> REF _Ref370823744 \w \h </w:instrText>
+      </w:r>
+      <w:r>
+        <w:rPr>
+          <w:i/>
+        </w:rPr>
+        <w:instrText xml:space="preserve"> \* MERGEFORMAT </w:instrText>
+      </w:r>
+      <w:r>
+        <w:rPr>
+          <w:i/>
+        </w:rPr>
       </w:r>
       <w:r>
         <w:rPr>
@@ -10556,14 +10593,27 @@
       <w:r>
         <w:t xml:space="preserve">Figure </w:t>
       </w:r>
-      <w:fldSimple w:instr=" SEQ Figure \* ARABIC ">
-        <w:r>
-          <w:rPr>
-            <w:noProof/>
-          </w:rPr>
-          <w:t>5</w:t>
-        </w:r>
-      </w:fldSimple>
+      <w:r>
+        <w:fldChar w:fldCharType="begin"/>
+      </w:r>
+      <w:r>
+        <w:instrText xml:space="preserve"> SEQ Figure \* ARABIC </w:instrText>
+      </w:r>
+      <w:r>
+        <w:fldChar w:fldCharType="separate"/>
+      </w:r>
+      <w:r>
+        <w:rPr>
+          <w:noProof/>
+        </w:rPr>
+        <w:t>5</w:t>
+      </w:r>
+      <w:r>
+        <w:rPr>
+          <w:noProof/>
+        </w:rPr>
+        <w:fldChar w:fldCharType="end"/>
+      </w:r>
       <w:bookmarkEnd w:id="48"/>
       <w:r>
         <w:t xml:space="preserve"> - G</w:t>
@@ -10578,7 +10628,7 @@
         <w:fldChar w:fldCharType="begin"/>
       </w:r>
       <w:r>
-        <w:t xml:space="preserve"> REF _Ref370823827 \h </w:t>
+        <w:instrText xml:space="preserve"> REF _Ref370823827 \h </w:instrText>
       </w:r>
       <w:r>
         <w:fldChar w:fldCharType="separate"/>
@@ -10635,6 +10685,7 @@
       <w:r>
         <w:rPr>
           <w:noProof/>
+          <w:lang w:eastAsia="en-GB"/>
         </w:rPr>
         <mc:AlternateContent>
           <mc:Choice Requires="wps">
@@ -10687,14 +10738,27 @@
                             <w:r>
                               <w:t xml:space="preserve">Figure </w:t>
                             </w:r>
-                            <w:fldSimple w:instr=" SEQ Figure \* ARABIC ">
-                              <w:r>
-                                <w:rPr>
-                                  <w:noProof/>
-                                </w:rPr>
-                                <w:t>6</w:t>
-                              </w:r>
-                            </w:fldSimple>
+                            <w:r>
+                              <w:fldChar w:fldCharType="begin"/>
+                            </w:r>
+                            <w:r>
+                              <w:instrText xml:space="preserve"> SEQ Figure \* ARABIC </w:instrText>
+                            </w:r>
+                            <w:r>
+                              <w:fldChar w:fldCharType="separate"/>
+                            </w:r>
+                            <w:r>
+                              <w:rPr>
+                                <w:noProof/>
+                              </w:rPr>
+                              <w:t>6</w:t>
+                            </w:r>
+                            <w:r>
+                              <w:rPr>
+                                <w:noProof/>
+                              </w:rPr>
+                              <w:fldChar w:fldCharType="end"/>
+                            </w:r>
                             <w:r>
                               <w:t xml:space="preserve"> - Game Menus and Executable</w:t>
                             </w:r>
@@ -10736,14 +10800,27 @@
                       <w:r>
                         <w:t xml:space="preserve">Figure </w:t>
                       </w:r>
-                      <w:fldSimple w:instr=" SEQ Figure \* ARABIC ">
-                        <w:r>
-                          <w:rPr>
-                            <w:noProof/>
-                          </w:rPr>
-                          <w:t>6</w:t>
-                        </w:r>
-                      </w:fldSimple>
+                      <w:r>
+                        <w:fldChar w:fldCharType="begin"/>
+                      </w:r>
+                      <w:r>
+                        <w:instrText xml:space="preserve"> SEQ Figure \* ARABIC </w:instrText>
+                      </w:r>
+                      <w:r>
+                        <w:fldChar w:fldCharType="separate"/>
+                      </w:r>
+                      <w:r>
+                        <w:rPr>
+                          <w:noProof/>
+                        </w:rPr>
+                        <w:t>6</w:t>
+                      </w:r>
+                      <w:r>
+                        <w:rPr>
+                          <w:noProof/>
+                        </w:rPr>
+                        <w:fldChar w:fldCharType="end"/>
+                      </w:r>
                       <w:r>
                         <w:t xml:space="preserve"> - Game Menus and Executable</w:t>
                       </w:r>
@@ -10834,19 +10911,18 @@
         <w:fldChar w:fldCharType="begin"/>
       </w:r>
       <w:r>
-        <w:t xml:space="preserve"> REF _Ref370823836 \h </w:t>
+        <w:instrText xml:space="preserve"> REF _Ref370823836 \h </w:instrText>
       </w:r>
       <w:r>
         <w:fldChar w:fldCharType="separate"/>
       </w:r>
       <w:r>
-        <w:t xml:space="preserve">Figure </w:t>
-      </w:r>
-      <w:r>
-        <w:rPr>
-          <w:noProof/>
-        </w:rPr>
-        <w:t>6</w:t>
+        <w:rPr>
+          <w:b/>
+          <w:bCs/>
+          <w:lang w:val="en-US"/>
+        </w:rPr>
+        <w:t>Error! Reference source not found.</w:t>
       </w:r>
       <w:r>
         <w:fldChar w:fldCharType="end"/>
@@ -10854,8 +10930,13 @@
       <w:r>
         <w:t xml:space="preserve"> </w:t>
       </w:r>
-      <w:r>
-        <w:t>illustrates the basic facilities the game executable and menus will provide within the game. At the most basic level this implies that the user may launch the game executable, start a new game from the main menu, or choose t</w:t>
+      <w:proofErr w:type="gramStart"/>
+      <w:r>
+        <w:t>illustrates</w:t>
+      </w:r>
+      <w:proofErr w:type="gramEnd"/>
+      <w:r>
+        <w:t xml:space="preserve"> the basic facilities the game executable and menus will provide within the game. At the most basic level this implies that the user may launch the game executable, start a new game from the main menu, or choose t</w:t>
       </w:r>
       <w:r>
         <w:t>o exit the game executable entirely.</w:t>
@@ -10938,14 +11019,27 @@
       <w:r>
         <w:t xml:space="preserve">Figure </w:t>
       </w:r>
-      <w:fldSimple w:instr=" SEQ Figure \* ARABIC ">
-        <w:r>
-          <w:rPr>
-            <w:noProof/>
-          </w:rPr>
-          <w:t>7</w:t>
-        </w:r>
-      </w:fldSimple>
+      <w:r>
+        <w:fldChar w:fldCharType="begin"/>
+      </w:r>
+      <w:r>
+        <w:instrText xml:space="preserve"> SEQ Figure \* ARABIC </w:instrText>
+      </w:r>
+      <w:r>
+        <w:fldChar w:fldCharType="separate"/>
+      </w:r>
+      <w:r>
+        <w:rPr>
+          <w:noProof/>
+        </w:rPr>
+        <w:t>7</w:t>
+      </w:r>
+      <w:r>
+        <w:rPr>
+          <w:noProof/>
+        </w:rPr>
+        <w:fldChar w:fldCharType="end"/>
+      </w:r>
       <w:bookmarkEnd w:id="52"/>
       <w:r>
         <w:t xml:space="preserve"> - Player Control Use Case</w:t>
@@ -10957,7 +11051,7 @@
         <w:fldChar w:fldCharType="begin"/>
       </w:r>
       <w:r>
-        <w:t xml:space="preserve"> REF _Ref370823847 \h </w:t>
+        <w:instrText xml:space="preserve"> REF _Ref370823847 \h </w:instrText>
       </w:r>
       <w:r>
         <w:fldChar w:fldCharType="separate"/>
@@ -10984,7 +11078,7 @@
         <w:fldChar w:fldCharType="begin"/>
       </w:r>
       <w:r>
-        <w:t xml:space="preserve"> REF _Ref370823827 \h </w:t>
+        <w:instrText xml:space="preserve"> REF _Ref370823827 \h </w:instrText>
       </w:r>
       <w:r>
         <w:fldChar w:fldCharType="separate"/>
@@ -11019,7 +11113,7 @@
         <w:fldChar w:fldCharType="begin"/>
       </w:r>
       <w:r>
-        <w:t xml:space="preserve"> REF _Ref370823907 \h </w:t>
+        <w:instrText xml:space="preserve"> REF _Ref370823907 \h </w:instrText>
       </w:r>
       <w:r>
         <w:fldChar w:fldCharType="separate"/>
@@ -11110,14 +11204,27 @@
       <w:r>
         <w:t xml:space="preserve">Figure </w:t>
       </w:r>
-      <w:fldSimple w:instr=" SEQ Figure \* ARABIC ">
-        <w:r>
-          <w:rPr>
-            <w:noProof/>
-          </w:rPr>
-          <w:t>8</w:t>
-        </w:r>
-      </w:fldSimple>
+      <w:r>
+        <w:fldChar w:fldCharType="begin"/>
+      </w:r>
+      <w:r>
+        <w:instrText xml:space="preserve"> SEQ Figure \* ARABIC </w:instrText>
+      </w:r>
+      <w:r>
+        <w:fldChar w:fldCharType="separate"/>
+      </w:r>
+      <w:r>
+        <w:rPr>
+          <w:noProof/>
+        </w:rPr>
+        <w:t>8</w:t>
+      </w:r>
+      <w:r>
+        <w:rPr>
+          <w:noProof/>
+        </w:rPr>
+        <w:fldChar w:fldCharType="end"/>
+      </w:r>
       <w:bookmarkEnd w:id="54"/>
       <w:r>
         <w:t xml:space="preserve"> - 6 Degrees of Freedom</w:t>
@@ -11127,12 +11234,13 @@
           <w:id w:val="526443536"/>
           <w:citation/>
         </w:sdtPr>
+        <w:sdtEndPr/>
         <w:sdtContent>
           <w:r>
             <w:fldChar w:fldCharType="begin"/>
           </w:r>
           <w:r>
-            <w:t xml:space="preserve"> CITATION Hor10 \l 2057 </w:t>
+            <w:instrText xml:space="preserve"> CITATION Hor10 \l 2057 </w:instrText>
           </w:r>
           <w:r>
             <w:fldChar w:fldCharType="separate"/>
@@ -11244,14 +11352,27 @@
       <w:r>
         <w:t xml:space="preserve">Figure </w:t>
       </w:r>
-      <w:fldSimple w:instr=" SEQ Figure \* ARABIC ">
-        <w:r>
-          <w:rPr>
-            <w:noProof/>
-          </w:rPr>
-          <w:t>9</w:t>
-        </w:r>
-      </w:fldSimple>
+      <w:r>
+        <w:fldChar w:fldCharType="begin"/>
+      </w:r>
+      <w:r>
+        <w:instrText xml:space="preserve"> SEQ Figure \* ARABIC </w:instrText>
+      </w:r>
+      <w:r>
+        <w:fldChar w:fldCharType="separate"/>
+      </w:r>
+      <w:r>
+        <w:rPr>
+          <w:noProof/>
+        </w:rPr>
+        <w:t>9</w:t>
+      </w:r>
+      <w:r>
+        <w:rPr>
+          <w:noProof/>
+        </w:rPr>
+        <w:fldChar w:fldCharType="end"/>
+      </w:r>
       <w:bookmarkEnd w:id="56"/>
       <w:r>
         <w:t xml:space="preserve"> - Orient Head/Camera Use Case using the Oculus Rift</w:t>
@@ -11263,7 +11384,7 @@
         <w:fldChar w:fldCharType="begin"/>
       </w:r>
       <w:r>
-        <w:t xml:space="preserve"> REF _Ref370823914 \h </w:t>
+        <w:instrText xml:space="preserve"> REF _Ref370823914 \h </w:instrText>
       </w:r>
       <w:r>
         <w:fldChar w:fldCharType="separate"/>
@@ -11398,14 +11519,30 @@
       <w:r>
         <w:t xml:space="preserve">Figure </w:t>
       </w:r>
-      <w:fldSimple w:instr=" SEQ Figure \* ARABIC ">
-        <w:r>
-          <w:rPr>
-            <w:noProof/>
-          </w:rPr>
-          <w:t>10</w:t>
-        </w:r>
-      </w:fldSimple>
+      <w:r>
+        <w:fldChar w:fldCharType="begin"/>
+      </w:r>
+      <w:r>
+        <w:instrText xml:space="preserve"> </w:instrText>
+      </w:r>
+      <w:r>
+        <w:instrText xml:space="preserve">SEQ Figure \* ARABIC </w:instrText>
+      </w:r>
+      <w:r>
+        <w:fldChar w:fldCharType="separate"/>
+      </w:r>
+      <w:r>
+        <w:rPr>
+          <w:noProof/>
+        </w:rPr>
+        <w:t>10</w:t>
+      </w:r>
+      <w:r>
+        <w:rPr>
+          <w:noProof/>
+        </w:rPr>
+        <w:fldChar w:fldCharType="end"/>
+      </w:r>
       <w:bookmarkEnd w:id="59"/>
       <w:r>
         <w:t xml:space="preserve"> - State Diagram of the Space Game</w:t>
@@ -11420,7 +11557,7 @@
         <w:fldChar w:fldCharType="begin"/>
       </w:r>
       <w:r>
-        <w:t xml:space="preserve"> REF _Ref370823923 \h </w:t>
+        <w:instrText xml:space="preserve"> REF _Ref370823923 \h </w:instrText>
       </w:r>
       <w:r>
         <w:fldChar w:fldCharType="separate"/>
@@ -11444,10 +11581,12 @@
     <w:p>
       <w:pPr>
         <w:sectPr>
-          <w:headerReference w:type="default" r:id="rId28"/>
-          <w:footerReference w:type="default" r:id="rId29"/>
-          <w:headerReference w:type="first" r:id="rId30"/>
-          <w:footerReference w:type="first" r:id="rId31"/>
+          <w:headerReference w:type="even" r:id="rId28"/>
+          <w:headerReference w:type="default" r:id="rId29"/>
+          <w:footerReference w:type="even" r:id="rId30"/>
+          <w:footerReference w:type="default" r:id="rId31"/>
+          <w:headerReference w:type="first" r:id="rId32"/>
+          <w:footerReference w:type="first" r:id="rId33"/>
           <w:pgSz w:w="11906" w:h="16838"/>
           <w:pgMar w:top="1440" w:right="1440" w:bottom="1440" w:left="1440" w:header="708" w:footer="708" w:gutter="0"/>
           <w:pgNumType w:start="0"/>
@@ -11501,7 +11640,7 @@
                     </pic:cNvPicPr>
                   </pic:nvPicPr>
                   <pic:blipFill rotWithShape="1">
-                    <a:blip r:embed="rId32">
+                    <a:blip r:embed="rId34">
                       <a:extLst>
                         <a:ext uri="{28A0092B-C50C-407E-A947-70E740481C1C}">
                           <a14:useLocalDpi xmlns:a14="http://schemas.microsoft.com/office/drawing/2010/main" val="0"/>
@@ -11553,14 +11692,27 @@
       <w:r>
         <w:t xml:space="preserve">Figure </w:t>
       </w:r>
-      <w:fldSimple w:instr=" SEQ Figure \* ARABIC ">
-        <w:r>
-          <w:rPr>
-            <w:noProof/>
-          </w:rPr>
-          <w:t>11</w:t>
-        </w:r>
-      </w:fldSimple>
+      <w:r>
+        <w:fldChar w:fldCharType="begin"/>
+      </w:r>
+      <w:r>
+        <w:instrText xml:space="preserve"> SEQ Figure \* ARABIC </w:instrText>
+      </w:r>
+      <w:r>
+        <w:fldChar w:fldCharType="separate"/>
+      </w:r>
+      <w:r>
+        <w:rPr>
+          <w:noProof/>
+        </w:rPr>
+        <w:t>11</w:t>
+      </w:r>
+      <w:r>
+        <w:rPr>
+          <w:noProof/>
+        </w:rPr>
+        <w:fldChar w:fldCharType="end"/>
+      </w:r>
       <w:bookmarkEnd w:id="62"/>
       <w:r>
         <w:t xml:space="preserve"> - Overall Class Diagram identifying various components of the ga</w:t>
@@ -11595,7 +11747,7 @@
         <w:fldChar w:fldCharType="begin"/>
       </w:r>
       <w:r>
-        <w:t xml:space="preserve"> REF _Ref370823934 \h </w:t>
+        <w:instrText xml:space="preserve"> REF _Ref370823934 \h </w:instrText>
       </w:r>
       <w:r>
         <w:fldChar w:fldCharType="separate"/>
@@ -11788,7 +11940,7 @@
         <w:fldChar w:fldCharType="begin"/>
       </w:r>
       <w:r>
-        <w:t xml:space="preserve"> REF _Ref370823934 \h </w:t>
+        <w:instrText xml:space="preserve"> REF _Ref370823934 \h </w:instrText>
       </w:r>
       <w:r>
         <w:fldChar w:fldCharType="separate"/>
@@ -11860,7 +12012,7 @@
         <w:fldChar w:fldCharType="begin"/>
       </w:r>
       <w:r>
-        <w:t xml:space="preserve"> REF _Ref370823934 \h </w:t>
+        <w:instrText xml:space="preserve"> REF _Ref370823934 \h </w:instrText>
       </w:r>
       <w:r>
         <w:fldChar w:fldCharType="separate"/>
@@ -11933,7 +12085,7 @@
         <w:fldChar w:fldCharType="begin"/>
       </w:r>
       <w:r>
-        <w:t xml:space="preserve"> REF _Ref370823963 \h </w:t>
+        <w:instrText xml:space="preserve"> REF _Ref370823963 \h </w:instrText>
       </w:r>
       <w:r>
         <w:fldChar w:fldCharType="separate"/>
@@ -12006,7 +12158,7 @@
                     </pic:cNvPicPr>
                   </pic:nvPicPr>
                   <pic:blipFill rotWithShape="1">
-                    <a:blip r:embed="rId33">
+                    <a:blip r:embed="rId35">
                       <a:extLst>
                         <a:ext uri="{28A0092B-C50C-407E-A947-70E740481C1C}">
                           <a14:useLocalDpi xmlns:a14="http://schemas.microsoft.com/office/drawing/2010/main" val="0"/>
@@ -12051,14 +12203,27 @@
       <w:r>
         <w:t xml:space="preserve">Figure </w:t>
       </w:r>
-      <w:fldSimple w:instr=" SEQ Figure \* ARABIC ">
-        <w:r>
-          <w:rPr>
-            <w:noProof/>
-          </w:rPr>
-          <w:t>12</w:t>
-        </w:r>
-      </w:fldSimple>
+      <w:r>
+        <w:fldChar w:fldCharType="begin"/>
+      </w:r>
+      <w:r>
+        <w:instrText xml:space="preserve"> SEQ Figure \* ARABIC </w:instrText>
+      </w:r>
+      <w:r>
+        <w:fldChar w:fldCharType="separate"/>
+      </w:r>
+      <w:r>
+        <w:rPr>
+          <w:noProof/>
+        </w:rPr>
+        <w:t>12</w:t>
+      </w:r>
+      <w:r>
+        <w:rPr>
+          <w:noProof/>
+        </w:rPr>
+        <w:fldChar w:fldCharType="end"/>
+      </w:r>
       <w:bookmarkEnd w:id="66"/>
       <w:r>
         <w:t xml:space="preserve"> - Sequence Diagram of Game Events</w:t>
@@ -12112,7 +12277,7 @@
         <w:fldChar w:fldCharType="begin"/>
       </w:r>
       <w:r>
-        <w:t xml:space="preserve"> REF _Ref370823992 \h </w:t>
+        <w:instrText xml:space="preserve"> REF _Ref370823992 \h </w:instrText>
       </w:r>
       <w:r>
         <w:fldChar w:fldCharType="separate"/>
@@ -12539,9 +12704,9 @@
             <o:lock v:ext="edit" aspectratio="t"/>
           </v:shapetype>
           <v:shape id="_x0000_i1025" type="#_x0000_t75" style="width:681.4pt;height:412.85pt" o:ole="">
-            <v:imagedata r:id="rId34" o:title="" cropbottom="42963f" cropleft="262f" cropright="20159f"/>
+            <v:imagedata r:id="rId36" o:title="" cropbottom="42963f" cropleft="262f" cropright="20159f"/>
           </v:shape>
-          <o:OLEObject Type="Embed" ProgID="Excel.Sheet.12" ShapeID="_x0000_i1025" DrawAspect="Content" ObjectID="_1444581659" r:id="rId35"/>
+          <o:OLEObject Type="Embed" ProgID="Excel.Sheet.12" ShapeID="_x0000_i1025" DrawAspect="Content" ObjectID="_1444656801" r:id="rId37"/>
         </w:object>
       </w:r>
     </w:p>
@@ -12561,14 +12726,27 @@
       <w:r>
         <w:t xml:space="preserve">Figure </w:t>
       </w:r>
-      <w:fldSimple w:instr=" SEQ Figure \* ARABIC ">
-        <w:r>
-          <w:rPr>
-            <w:noProof/>
-          </w:rPr>
-          <w:t>13</w:t>
-        </w:r>
-      </w:fldSimple>
+      <w:r>
+        <w:fldChar w:fldCharType="begin"/>
+      </w:r>
+      <w:r>
+        <w:instrText xml:space="preserve"> SEQ Figure \* ARABIC </w:instrText>
+      </w:r>
+      <w:r>
+        <w:fldChar w:fldCharType="separate"/>
+      </w:r>
+      <w:r>
+        <w:rPr>
+          <w:noProof/>
+        </w:rPr>
+        <w:t>13</w:t>
+      </w:r>
+      <w:r>
+        <w:rPr>
+          <w:noProof/>
+        </w:rPr>
+        <w:fldChar w:fldCharType="end"/>
+      </w:r>
       <w:bookmarkEnd w:id="70"/>
       <w:r>
         <w:t xml:space="preserve"> - Gantt Chart of Project Timeline</w:t>
@@ -12944,12 +13122,13 @@
           <w:id w:val="-45066576"/>
           <w:citation/>
         </w:sdtPr>
+        <w:sdtEndPr/>
         <w:sdtContent>
           <w:r>
             <w:fldChar w:fldCharType="begin"/>
           </w:r>
           <w:r>
-            <w:t xml:space="preserve"> CITATION Jas091 \l 2057 </w:t>
+            <w:instrText xml:space="preserve"> CITATION Jas091 \l 2057 </w:instrText>
           </w:r>
           <w:r>
             <w:fldChar w:fldCharType="separate"/>
@@ -13472,6 +13651,7 @@
           <w:id w:val="-1322737729"/>
           <w:citation/>
         </w:sdtPr>
+        <w:sdtEndPr/>
         <w:sdtContent>
           <w:r>
             <w:rPr>
@@ -13480,7 +13660,7 @@
             <w:fldChar w:fldCharType="begin"/>
           </w:r>
           <w:r>
-            <w:t xml:space="preserve"> CITATION Raf11 \l 2057 </w:t>
+            <w:instrText xml:space="preserve"> CITATION Raf11 \l 2057 </w:instrText>
           </w:r>
           <w:r>
             <w:rPr>
@@ -13534,6 +13714,7 @@
           <w:id w:val="-56245088"/>
           <w:citation/>
         </w:sdtPr>
+        <w:sdtEndPr/>
         <w:sdtContent>
           <w:r>
             <w:rPr>
@@ -13542,7 +13723,7 @@
             <w:fldChar w:fldCharType="begin"/>
           </w:r>
           <w:r>
-            <w:t xml:space="preserve"> CITATION Hop96 \l 2057 </w:t>
+            <w:instrText xml:space="preserve"> CITATION Hop96 \l 2057 </w:instrText>
           </w:r>
           <w:r>
             <w:rPr>
@@ -13621,6 +13802,7 @@
           <w:id w:val="1159891345"/>
           <w:citation/>
         </w:sdtPr>
+        <w:sdtEndPr/>
         <w:sdtContent>
           <w:r>
             <w:rPr>
@@ -13632,7 +13814,7 @@
             <w:rPr>
               <w:i/>
             </w:rPr>
-            <w:t xml:space="preserve"> CITATION Mol02 \l 2057 </w:t>
+            <w:instrText xml:space="preserve"> CITATION Mol02 \l 2057 </w:instrText>
           </w:r>
           <w:r>
             <w:rPr>
@@ -13705,6 +13887,7 @@
           <w:id w:val="1856613656"/>
           <w:citation/>
         </w:sdtPr>
+        <w:sdtEndPr/>
         <w:sdtContent>
           <w:r>
             <w:rPr>
@@ -13716,7 +13899,7 @@
             <w:rPr>
               <w:i/>
             </w:rPr>
-            <w:t xml:space="preserve"> CITATION Mey05 \l 2057 </w:t>
+            <w:instrText xml:space="preserve"> CITATION Mey05 \l 2057 </w:instrText>
           </w:r>
           <w:r>
             <w:rPr>
@@ -13876,6 +14059,7 @@
             <w:id w:val="111145805"/>
             <w:bibliography/>
           </w:sdtPr>
+          <w:sdtEndPr/>
           <w:sdtContent>
             <w:p>
               <w:pPr>
@@ -13889,7 +14073,7 @@
                 <w:fldChar w:fldCharType="begin"/>
               </w:r>
               <w:r>
-                <w:t xml:space="preserve"> BIBLIOGRAPHY </w:t>
+                <w:instrText xml:space="preserve"> BIBLIOGRAPHY </w:instrText>
               </w:r>
               <w:r>
                 <w:fldChar w:fldCharType="separate"/>
@@ -13968,7 +14152,7 @@
                       </w:rPr>
                       <w:t xml:space="preserve"> [Online] oculusvr.com, Oculus VR, 2013. Available from: </w:t>
                     </w:r>
-                    <w:hyperlink r:id="rId36" w:history="1">
+                    <w:hyperlink r:id="rId38" w:history="1">
                       <w:r>
                         <w:rPr>
                           <w:rStyle w:val="Hyperlink"/>
@@ -14038,7 +14222,7 @@
                       </w:rPr>
                       <w:t xml:space="preserve"> [Online] Road To VR, Lang, B., 2013. Available from: </w:t>
                     </w:r>
-                    <w:hyperlink r:id="rId37" w:history="1">
+                    <w:hyperlink r:id="rId39" w:history="1">
                       <w:r>
                         <w:rPr>
                           <w:rStyle w:val="Hyperlink"/>
@@ -14165,7 +14349,7 @@
                       </w:rPr>
                       <w:t xml:space="preserve"> [Online] Oculus Developer Forums, Oculus VR Developers, 2013. Available from: </w:t>
                     </w:r>
-                    <w:hyperlink r:id="rId38" w:history="1">
+                    <w:hyperlink r:id="rId40" w:history="1">
                       <w:r>
                         <w:rPr>
                           <w:rStyle w:val="Hyperlink"/>
@@ -14233,7 +14417,7 @@
                       </w:rPr>
                       <w:t xml:space="preserve"> [Online] Gamasutra, Lincroft, P., 1999. Available from: </w:t>
                     </w:r>
-                    <w:hyperlink r:id="rId39" w:history="1">
+                    <w:hyperlink r:id="rId41" w:history="1">
                       <w:r>
                         <w:rPr>
                           <w:rStyle w:val="Hyperlink"/>
@@ -14301,7 +14485,7 @@
                       </w:rPr>
                       <w:t xml:space="preserve"> [Online] PC Gamer, Mahood, A., 2012. Available from: </w:t>
                     </w:r>
-                    <w:hyperlink r:id="rId40" w:history="1">
+                    <w:hyperlink r:id="rId42" w:history="1">
                       <w:r>
                         <w:rPr>
                           <w:rStyle w:val="Hyperlink"/>
@@ -14369,7 +14553,7 @@
                       </w:rPr>
                       <w:t xml:space="preserve"> [Online] Strike Suit Zero, Born Ready Games, 2013. Available from: </w:t>
                     </w:r>
-                    <w:hyperlink r:id="rId41" w:history="1">
+                    <w:hyperlink r:id="rId43" w:history="1">
                       <w:r>
                         <w:rPr>
                           <w:rStyle w:val="Hyperlink"/>
@@ -14437,7 +14621,7 @@
                       </w:rPr>
                       <w:t xml:space="preserve"> [Online] Edge Online, Edge Staff, 2012. Available from: </w:t>
                     </w:r>
-                    <w:hyperlink r:id="rId42" w:history="1">
+                    <w:hyperlink r:id="rId44" w:history="1">
                       <w:r>
                         <w:rPr>
                           <w:rStyle w:val="Hyperlink"/>
@@ -14507,7 +14691,7 @@
                       </w:rPr>
                       <w:t xml:space="preserve"> [Online] EGOSOFT, EGOSOFT, 2013. Available from: </w:t>
                     </w:r>
-                    <w:hyperlink r:id="rId43" w:history="1">
+                    <w:hyperlink r:id="rId45" w:history="1">
                       <w:r>
                         <w:rPr>
                           <w:rStyle w:val="Hyperlink"/>
@@ -14577,7 +14761,7 @@
                       </w:rPr>
                       <w:t xml:space="preserve"> [Online] PC Gamer, Schilling, C., 2013. Available from: </w:t>
                     </w:r>
-                    <w:hyperlink r:id="rId44" w:history="1">
+                    <w:hyperlink r:id="rId46" w:history="1">
                       <w:r>
                         <w:rPr>
                           <w:rStyle w:val="Hyperlink"/>
@@ -14645,7 +14829,7 @@
                       </w:rPr>
                       <w:t xml:space="preserve"> [Online] MobyGames, MobyGames, 2013. Available from: </w:t>
                     </w:r>
-                    <w:hyperlink r:id="rId45" w:history="1">
+                    <w:hyperlink r:id="rId47" w:history="1">
                       <w:r>
                         <w:rPr>
                           <w:rStyle w:val="Hyperlink"/>
@@ -14713,7 +14897,7 @@
                       </w:rPr>
                       <w:t xml:space="preserve"> [Online] Kickstarter, Cloud Imperium Games Corporation, 2012. Available from: </w:t>
                     </w:r>
-                    <w:hyperlink r:id="rId46" w:history="1">
+                    <w:hyperlink r:id="rId48" w:history="1">
                       <w:r>
                         <w:rPr>
                           <w:rStyle w:val="Hyperlink"/>
@@ -14783,7 +14967,7 @@
                       </w:rPr>
                       <w:t xml:space="preserve"> [Online] Kickstarter, Frontier Developments, 2012. Available from: </w:t>
                     </w:r>
-                    <w:hyperlink r:id="rId47" w:history="1">
+                    <w:hyperlink r:id="rId49" w:history="1">
                       <w:r>
                         <w:rPr>
                           <w:rStyle w:val="Hyperlink"/>
@@ -14923,7 +15107,7 @@
                       </w:rPr>
                       <w:t xml:space="preserve"> [Online] Wayne Carlson Personal Website - Ohio State University, Carlson, W., 2006. Available from: </w:t>
                     </w:r>
-                    <w:hyperlink r:id="rId48" w:history="1">
+                    <w:hyperlink r:id="rId50" w:history="1">
                       <w:r>
                         <w:rPr>
                           <w:rStyle w:val="Hyperlink"/>
@@ -15172,7 +15356,7 @@
                       </w:rPr>
                       <w:t xml:space="preserve"> [Online] ifixit.com, iFixit, 2013. Available from: </w:t>
                     </w:r>
-                    <w:hyperlink r:id="rId49" w:history="1">
+                    <w:hyperlink r:id="rId51" w:history="1">
                       <w:r>
                         <w:rPr>
                           <w:rStyle w:val="Hyperlink"/>
@@ -15242,7 +15426,7 @@
                       </w:rPr>
                       <w:t xml:space="preserve"> [Online] Oculus VR, LaValle:, S., 2013. Available from: </w:t>
                     </w:r>
-                    <w:hyperlink r:id="rId50" w:history="1">
+                    <w:hyperlink r:id="rId52" w:history="1">
                       <w:r>
                         <w:rPr>
                           <w:rStyle w:val="Hyperlink"/>
@@ -15312,7 +15496,7 @@
                       </w:rPr>
                       <w:t xml:space="preserve"> [Online] Oculus VR, LaValle, S., 2013. Available from: </w:t>
                     </w:r>
-                    <w:hyperlink r:id="rId51" w:history="1">
+                    <w:hyperlink r:id="rId53" w:history="1">
                       <w:r>
                         <w:rPr>
                           <w:rStyle w:val="Hyperlink"/>
@@ -15382,7 +15566,7 @@
                       </w:rPr>
                       <w:t xml:space="preserve"> [Online] Oculus VR, Oculus VR, 2013. Available from: </w:t>
                     </w:r>
-                    <w:hyperlink r:id="rId52" w:history="1">
+                    <w:hyperlink r:id="rId54" w:history="1">
                       <w:r>
                         <w:rPr>
                           <w:rStyle w:val="Hyperlink"/>
@@ -15511,7 +15695,7 @@
                       </w:rPr>
                       <w:t xml:space="preserve"> [Online] Kickstarter, Oculus VR, 2012. Available from: </w:t>
                     </w:r>
-                    <w:hyperlink r:id="rId53" w:history="1">
+                    <w:hyperlink r:id="rId55" w:history="1">
                       <w:r>
                         <w:rPr>
                           <w:rStyle w:val="Hyperlink"/>
@@ -15587,7 +15771,7 @@
                       </w:rPr>
                       <w:t xml:space="preserve">, Available from: </w:t>
                     </w:r>
-                    <w:hyperlink r:id="rId54" w:history="1">
+                    <w:hyperlink r:id="rId56" w:history="1">
                       <w:r>
                         <w:rPr>
                           <w:rStyle w:val="Hyperlink"/>
@@ -15655,7 +15839,7 @@
                       </w:rPr>
                       <w:t xml:space="preserve"> [Online] Road To VR, Lang, B., 2013. Available from: </w:t>
                     </w:r>
-                    <w:hyperlink r:id="rId55" w:history="1">
+                    <w:hyperlink r:id="rId57" w:history="1">
                       <w:r>
                         <w:rPr>
                           <w:rStyle w:val="Hyperlink"/>
@@ -15723,7 +15907,7 @@
                       </w:rPr>
                       <w:t xml:space="preserve"> [Online] Eurogamer.net, Leadbetter, R., 2013. Available from: </w:t>
                     </w:r>
-                    <w:hyperlink r:id="rId56" w:history="1">
+                    <w:hyperlink r:id="rId58" w:history="1">
                       <w:r>
                         <w:rPr>
                           <w:rStyle w:val="Hyperlink"/>
@@ -15792,7 +15976,7 @@
                       </w:rPr>
                       <w:t xml:space="preserve"> [Online] Oculus VR, Oculus VR, 2013. Available from: </w:t>
                     </w:r>
-                    <w:hyperlink r:id="rId57" w:history="1">
+                    <w:hyperlink r:id="rId59" w:history="1">
                       <w:r>
                         <w:rPr>
                           <w:rStyle w:val="Hyperlink"/>
@@ -15860,7 +16044,7 @@
                       </w:rPr>
                       <w:t xml:space="preserve"> [Online] OGRE 3D, Torus Knot Software Ltd, 2013. Available from: </w:t>
                     </w:r>
-                    <w:hyperlink r:id="rId58" w:history="1">
+                    <w:hyperlink r:id="rId60" w:history="1">
                       <w:r>
                         <w:rPr>
                           <w:rStyle w:val="Hyperlink"/>
@@ -15928,7 +16112,7 @@
                       </w:rPr>
                       <w:t xml:space="preserve"> [Online] bulletphysics.org, Game Physics Simulation, 2013. Available from: </w:t>
                     </w:r>
-                    <w:hyperlink r:id="rId59" w:history="1">
+                    <w:hyperlink r:id="rId61" w:history="1">
                       <w:r>
                         <w:rPr>
                           <w:rStyle w:val="Hyperlink"/>
@@ -15998,7 +16182,7 @@
                       </w:rPr>
                       <w:t xml:space="preserve"> [Online] libnoise, Bevins, J., 2007. Available from: </w:t>
                     </w:r>
-                    <w:hyperlink r:id="rId60" w:history="1">
+                    <w:hyperlink r:id="rId62" w:history="1">
                       <w:r>
                         <w:rPr>
                           <w:rStyle w:val="Hyperlink"/>
@@ -16068,7 +16252,7 @@
                       </w:rPr>
                       <w:t xml:space="preserve"> [Online] Boost C++ Libraries, Dawes, B., Abrahams, D., 2007. Available from: </w:t>
                     </w:r>
-                    <w:hyperlink r:id="rId61" w:history="1">
+                    <w:hyperlink r:id="rId63" w:history="1">
                       <w:r>
                         <w:rPr>
                           <w:rStyle w:val="Hyperlink"/>
@@ -16136,7 +16320,7 @@
                       </w:rPr>
                       <w:t xml:space="preserve"> [Online] Oculus VR Developer Center, Oculus VR, Inc, 2013. Available from: </w:t>
                     </w:r>
-                    <w:hyperlink r:id="rId62" w:history="1">
+                    <w:hyperlink r:id="rId64" w:history="1">
                       <w:r>
                         <w:rPr>
                           <w:rStyle w:val="Hyperlink"/>
@@ -16204,7 +16388,7 @@
                       </w:rPr>
                       <w:t xml:space="preserve"> [Online] British Computer Society, British Computer Society, 2011. Available from: </w:t>
                     </w:r>
-                    <w:hyperlink r:id="rId63" w:history="1">
+                    <w:hyperlink r:id="rId65" w:history="1">
                       <w:r>
                         <w:rPr>
                           <w:rStyle w:val="Hyperlink"/>
@@ -16274,7 +16458,7 @@
                       </w:rPr>
                       <w:t xml:space="preserve"> [Online] Oculus Developer Forums, Oculus Developer Forums, 2013. Available from: </w:t>
                     </w:r>
-                    <w:hyperlink r:id="rId64" w:history="1">
+                    <w:hyperlink r:id="rId66" w:history="1">
                       <w:r>
                         <w:rPr>
                           <w:rStyle w:val="Hyperlink"/>
@@ -16342,7 +16526,7 @@
                       </w:rPr>
                       <w:t xml:space="preserve">[Online] Wikimedia.org, Ionescu, H., 2010. Available from: </w:t>
                     </w:r>
-                    <w:hyperlink r:id="rId65" w:history="1">
+                    <w:hyperlink r:id="rId67" w:history="1">
                       <w:r>
                         <w:rPr>
                           <w:rStyle w:val="Hyperlink"/>
@@ -16824,50 +17008,6 @@
     <w:pPr>
       <w:pStyle w:val="Footer"/>
     </w:pPr>
-    <w:r>
-      <w:t>29</w:t>
-    </w:r>
-    <w:r>
-      <w:t>/10/13</w:t>
-    </w:r>
-    <w:r>
-      <w:tab/>
-    </w:r>
-    <w:r>
-      <w:tab/>
-    </w:r>
-    <w:r>
-      <w:t xml:space="preserve">Page </w:t>
-    </w:r>
-    <w:r>
-      <w:fldChar w:fldCharType="begin"/>
-    </w:r>
-    <w:r>
-      <w:instrText xml:space="preserve"> PAGE  \* Arabic  \* MERGEFORMAT </w:instrText>
-    </w:r>
-    <w:r>
-      <w:fldChar w:fldCharType="separate"/>
-    </w:r>
-    <w:r>
-      <w:rPr>
-        <w:noProof/>
-      </w:rPr>
-      <w:t>11</w:t>
-    </w:r>
-    <w:r>
-      <w:fldChar w:fldCharType="end"/>
-    </w:r>
-    <w:r>
-      <w:t xml:space="preserve"> of </w:t>
-    </w:r>
-    <w:fldSimple w:instr=" NUMPAGES  \* Arabic  \* MERGEFORMAT ">
-      <w:r>
-        <w:rPr>
-          <w:noProof/>
-        </w:rPr>
-        <w:t>32</w:t>
-      </w:r>
-    </w:fldSimple>
   </w:p>
 </w:ftr>
 </file>
@@ -16906,7 +17046,7 @@
       <w:rPr>
         <w:noProof/>
       </w:rPr>
-      <w:t>19</w:t>
+      <w:t>22</w:t>
     </w:r>
     <w:r>
       <w:fldChar w:fldCharType="end"/>
@@ -16914,14 +17054,94 @@
     <w:r>
       <w:t xml:space="preserve"> of </w:t>
     </w:r>
-    <w:fldSimple w:instr=" NUMPAGES  \* Arabic  \* MERGEFORMAT ">
-      <w:r>
-        <w:rPr>
-          <w:noProof/>
-        </w:rPr>
-        <w:t>32</w:t>
-      </w:r>
-    </w:fldSimple>
+    <w:r>
+      <w:fldChar w:fldCharType="begin"/>
+    </w:r>
+    <w:r>
+      <w:instrText xml:space="preserve"> NUMPAGES  \* Arabic  \* MERGEFORMAT </w:instrText>
+    </w:r>
+    <w:r>
+      <w:fldChar w:fldCharType="separate"/>
+    </w:r>
+    <w:r>
+      <w:rPr>
+        <w:noProof/>
+      </w:rPr>
+      <w:t>32</w:t>
+    </w:r>
+    <w:r>
+      <w:rPr>
+        <w:noProof/>
+      </w:rPr>
+      <w:fldChar w:fldCharType="end"/>
+    </w:r>
+  </w:p>
+</w:ftr>
+</file>
+
+<file path=word/footer3.xml><?xml version="1.0" encoding="utf-8"?>
+<w:ftr xmlns:wpc="http://schemas.microsoft.com/office/word/2010/wordprocessingCanvas" xmlns:mc="http://schemas.openxmlformats.org/markup-compatibility/2006" xmlns:o="urn:schemas-microsoft-com:office:office" xmlns:r="http://schemas.openxmlformats.org/officeDocument/2006/relationships" xmlns:m="http://schemas.openxmlformats.org/officeDocument/2006/math" xmlns:v="urn:schemas-microsoft-com:vml" xmlns:wp14="http://schemas.microsoft.com/office/word/2010/wordprocessingDrawing" xmlns:wp="http://schemas.openxmlformats.org/drawingml/2006/wordprocessingDrawing" xmlns:w10="urn:schemas-microsoft-com:office:word" xmlns:w="http://schemas.openxmlformats.org/wordprocessingml/2006/main" xmlns:w14="http://schemas.microsoft.com/office/word/2010/wordml" xmlns:wpg="http://schemas.microsoft.com/office/word/2010/wordprocessingGroup" xmlns:wpi="http://schemas.microsoft.com/office/word/2010/wordprocessingInk" xmlns:wne="http://schemas.microsoft.com/office/word/2006/wordml" xmlns:wps="http://schemas.microsoft.com/office/word/2010/wordprocessingShape" mc:Ignorable="w14 wp14">
+  <w:p>
+    <w:pPr>
+      <w:pStyle w:val="Footer"/>
+    </w:pPr>
+    <w:r>
+      <w:t>29</w:t>
+    </w:r>
+    <w:r>
+      <w:t>/10/13</w:t>
+    </w:r>
+    <w:r>
+      <w:tab/>
+    </w:r>
+    <w:r>
+      <w:tab/>
+    </w:r>
+    <w:r>
+      <w:t xml:space="preserve">Page </w:t>
+    </w:r>
+    <w:r>
+      <w:fldChar w:fldCharType="begin"/>
+    </w:r>
+    <w:r>
+      <w:instrText xml:space="preserve"> PAGE  \* Arabic  \* MERGEFORMAT </w:instrText>
+    </w:r>
+    <w:r>
+      <w:fldChar w:fldCharType="separate"/>
+    </w:r>
+    <w:r>
+      <w:rPr>
+        <w:noProof/>
+      </w:rPr>
+      <w:t>0</w:t>
+    </w:r>
+    <w:r>
+      <w:fldChar w:fldCharType="end"/>
+    </w:r>
+    <w:r>
+      <w:t xml:space="preserve"> of </w:t>
+    </w:r>
+    <w:r>
+      <w:fldChar w:fldCharType="begin"/>
+    </w:r>
+    <w:r>
+      <w:instrText xml:space="preserve"> NUMPAGES  \* Arabic  \* MERGEFORMAT </w:instrText>
+    </w:r>
+    <w:r>
+      <w:fldChar w:fldCharType="separate"/>
+    </w:r>
+    <w:r>
+      <w:rPr>
+        <w:noProof/>
+      </w:rPr>
+      <w:t>32</w:t>
+    </w:r>
+    <w:r>
+      <w:rPr>
+        <w:noProof/>
+      </w:rPr>
+      <w:fldChar w:fldCharType="end"/>
+    </w:r>
   </w:p>
   <w:p>
     <w:pPr>
@@ -16973,6 +17193,16 @@
 </file>
 
 <file path=word/header1.xml><?xml version="1.0" encoding="utf-8"?>
+<w:hdr xmlns:wpc="http://schemas.microsoft.com/office/word/2010/wordprocessingCanvas" xmlns:mc="http://schemas.openxmlformats.org/markup-compatibility/2006" xmlns:o="urn:schemas-microsoft-com:office:office" xmlns:r="http://schemas.openxmlformats.org/officeDocument/2006/relationships" xmlns:m="http://schemas.openxmlformats.org/officeDocument/2006/math" xmlns:v="urn:schemas-microsoft-com:vml" xmlns:wp14="http://schemas.microsoft.com/office/word/2010/wordprocessingDrawing" xmlns:wp="http://schemas.openxmlformats.org/drawingml/2006/wordprocessingDrawing" xmlns:w10="urn:schemas-microsoft-com:office:word" xmlns:w="http://schemas.openxmlformats.org/wordprocessingml/2006/main" xmlns:w14="http://schemas.microsoft.com/office/word/2010/wordml" xmlns:wpg="http://schemas.microsoft.com/office/word/2010/wordprocessingGroup" xmlns:wpi="http://schemas.microsoft.com/office/word/2010/wordprocessingInk" xmlns:wne="http://schemas.microsoft.com/office/word/2006/wordml" xmlns:wps="http://schemas.microsoft.com/office/word/2010/wordprocessingShape" mc:Ignorable="w14 wp14">
+  <w:p>
+    <w:pPr>
+      <w:pStyle w:val="Header"/>
+    </w:pPr>
+  </w:p>
+</w:hdr>
+</file>
+
+<file path=word/header2.xml><?xml version="1.0" encoding="utf-8"?>
 <w:hdr xmlns:wpc="http://schemas.microsoft.com/office/word/2010/wordprocessingCanvas" xmlns:mc="http://schemas.openxmlformats.org/markup-compatibility/2006" xmlns:o="urn:schemas-microsoft-com:office:office" xmlns:r="http://schemas.openxmlformats.org/officeDocument/2006/relationships" xmlns:m="http://schemas.openxmlformats.org/officeDocument/2006/math" xmlns:v="urn:schemas-microsoft-com:vml" xmlns:wp14="http://schemas.microsoft.com/office/word/2010/wordprocessingDrawing" xmlns:wp="http://schemas.openxmlformats.org/drawingml/2006/wordprocessingDrawing" xmlns:w10="urn:schemas-microsoft-com:office:word" xmlns:w="http://schemas.openxmlformats.org/wordprocessingml/2006/main" xmlns:w14="http://schemas.microsoft.com/office/word/2010/wordml" xmlns:wpg="http://schemas.microsoft.com/office/word/2010/wordprocessingGroup" xmlns:wpi="http://schemas.microsoft.com/office/word/2010/wordprocessingInk" xmlns:wne="http://schemas.microsoft.com/office/word/2006/wordml" xmlns:wps="http://schemas.microsoft.com/office/word/2010/wordprocessingShape" mc:Ignorable="w14 wp14">
   <w:p>
     <w:pPr>
@@ -17011,7 +17241,7 @@
 </w:hdr>
 </file>
 
-<file path=word/header2.xml><?xml version="1.0" encoding="utf-8"?>
+<file path=word/header3.xml><?xml version="1.0" encoding="utf-8"?>
 <w:hdr xmlns:wpc="http://schemas.microsoft.com/office/word/2010/wordprocessingCanvas" xmlns:mc="http://schemas.openxmlformats.org/markup-compatibility/2006" xmlns:o="urn:schemas-microsoft-com:office:office" xmlns:r="http://schemas.openxmlformats.org/officeDocument/2006/relationships" xmlns:m="http://schemas.openxmlformats.org/officeDocument/2006/math" xmlns:v="urn:schemas-microsoft-com:vml" xmlns:wp14="http://schemas.microsoft.com/office/word/2010/wordprocessingDrawing" xmlns:wp="http://schemas.openxmlformats.org/drawingml/2006/wordprocessingDrawing" xmlns:w10="urn:schemas-microsoft-com:office:word" xmlns:w="http://schemas.openxmlformats.org/wordprocessingml/2006/main" xmlns:w14="http://schemas.microsoft.com/office/word/2010/wordml" xmlns:wpg="http://schemas.microsoft.com/office/word/2010/wordprocessingGroup" xmlns:wpi="http://schemas.microsoft.com/office/word/2010/wordprocessingInk" xmlns:wne="http://schemas.microsoft.com/office/word/2006/wordml" xmlns:wps="http://schemas.microsoft.com/office/word/2010/wordprocessingShape" mc:Ignorable="w14 wp14">
   <w:p>
     <w:pPr>
@@ -23216,7 +23446,7 @@
 </file>
 
 <file path=customXml/itemProps2.xml><?xml version="1.0" encoding="utf-8"?>
-<ds:datastoreItem xmlns:ds="http://schemas.openxmlformats.org/officeDocument/2006/customXml" ds:itemID="{34D9F803-866F-459A-88DB-2EFA197B673B}">
+<ds:datastoreItem xmlns:ds="http://schemas.openxmlformats.org/officeDocument/2006/customXml" ds:itemID="{781FECF5-51FF-4C7A-8A18-F907609340E4}">
   <ds:schemaRefs>
     <ds:schemaRef ds:uri="http://schemas.openxmlformats.org/officeDocument/2006/bibliography"/>
   </ds:schemaRefs>

</xml_diff>